<commit_message>
Execução do relatório de testes
</commit_message>
<xml_diff>
--- a/testes/Casos de Testes do Cadastro de Clientes.docx
+++ b/testes/Casos de Testes do Cadastro de Clientes.docx
@@ -64,27 +64,19 @@
           <w:sz w:val="40"/>
           <w:szCs w:val="40"/>
         </w:rPr>
-        <w:t xml:space="preserve"> </w:t>
-      </w:r>
-      <w:r>
-        <w:rPr>
-          <w:b/>
-          <w:bCs/>
-          <w:sz w:val="40"/>
-          <w:szCs w:val="40"/>
-        </w:rPr>
-        <w:t>Clientes</w:t>
+        <w:t xml:space="preserve"> Clientes</w:t>
       </w:r>
     </w:p>
     <w:p/>
     <w:tbl>
       <w:tblPr>
         <w:tblStyle w:val="Tabelacomgrade"/>
-        <w:tblW w:w="9233" w:type="dxa"/>
+        <w:tblW w:w="9664" w:type="dxa"/>
+        <w:tblInd w:w="-431" w:type="dxa"/>
         <w:tblLook w:val="04A0" w:firstRow="1" w:lastRow="0" w:firstColumn="1" w:lastColumn="0" w:noHBand="0" w:noVBand="1"/>
       </w:tblPr>
       <w:tblGrid>
-        <w:gridCol w:w="2795"/>
+        <w:gridCol w:w="3226"/>
         <w:gridCol w:w="3079"/>
         <w:gridCol w:w="3359"/>
       </w:tblGrid>
@@ -94,7 +86,7 @@
         </w:trPr>
         <w:tc>
           <w:tcPr>
-            <w:tcW w:w="2795" w:type="dxa"/>
+            <w:tcW w:w="3226" w:type="dxa"/>
           </w:tcPr>
           <w:p>
             <w:r>
@@ -135,7 +127,7 @@
         </w:trPr>
         <w:tc>
           <w:tcPr>
-            <w:tcW w:w="2795" w:type="dxa"/>
+            <w:tcW w:w="3226" w:type="dxa"/>
           </w:tcPr>
           <w:p>
             <w:r>
@@ -149,13 +141,7 @@
           </w:tcPr>
           <w:p>
             <w:r>
-              <w:t>Quantidade de caracteres</w:t>
-            </w:r>
-            <w:r>
-              <w:t xml:space="preserve"> menores</w:t>
-            </w:r>
-            <w:r>
-              <w:t xml:space="preserve"> que 100.</w:t>
+              <w:t>Quantidade de caracteres menores que 100.</w:t>
             </w:r>
           </w:p>
         </w:tc>
@@ -176,7 +162,7 @@
         </w:trPr>
         <w:tc>
           <w:tcPr>
-            <w:tcW w:w="2795" w:type="dxa"/>
+            <w:tcW w:w="3226" w:type="dxa"/>
           </w:tcPr>
           <w:p>
             <w:r>
@@ -223,7 +209,7 @@
         </w:trPr>
         <w:tc>
           <w:tcPr>
-            <w:tcW w:w="2795" w:type="dxa"/>
+            <w:tcW w:w="3226" w:type="dxa"/>
           </w:tcPr>
           <w:p>
             <w:r>
@@ -258,7 +244,7 @@
         </w:trPr>
         <w:tc>
           <w:tcPr>
-            <w:tcW w:w="2795" w:type="dxa"/>
+            <w:tcW w:w="3226" w:type="dxa"/>
           </w:tcPr>
           <w:p>
             <w:r>
@@ -293,7 +279,7 @@
         </w:trPr>
         <w:tc>
           <w:tcPr>
-            <w:tcW w:w="2795" w:type="dxa"/>
+            <w:tcW w:w="3226" w:type="dxa"/>
           </w:tcPr>
           <w:p>
             <w:r>
@@ -328,246 +314,6 @@
         <w:jc w:val="center"/>
       </w:pPr>
     </w:p>
-    <w:p>
-      <w:pPr>
-        <w:jc w:val="center"/>
-        <w:rPr>
-          <w:b/>
-          <w:bCs/>
-          <w:sz w:val="28"/>
-          <w:szCs w:val="28"/>
-        </w:rPr>
-      </w:pPr>
-      <w:r>
-        <w:rPr>
-          <w:b/>
-          <w:bCs/>
-          <w:sz w:val="28"/>
-          <w:szCs w:val="28"/>
-        </w:rPr>
-        <w:t>Entrada/Saída</w:t>
-      </w:r>
-    </w:p>
-    <w:p>
-      <w:pPr>
-        <w:jc w:val="center"/>
-      </w:pPr>
-    </w:p>
-    <w:tbl>
-      <w:tblPr>
-        <w:tblStyle w:val="Tabelacomgrade"/>
-        <w:tblW w:w="0" w:type="auto"/>
-        <w:tblLook w:val="04A0" w:firstRow="1" w:lastRow="0" w:firstColumn="1" w:lastColumn="0" w:noHBand="0" w:noVBand="1"/>
-      </w:tblPr>
-      <w:tblGrid>
-        <w:gridCol w:w="4247"/>
-        <w:gridCol w:w="4247"/>
-      </w:tblGrid>
-      <w:tr>
-        <w:tc>
-          <w:tcPr>
-            <w:tcW w:w="4247" w:type="dxa"/>
-          </w:tcPr>
-          <w:p>
-            <w:pPr>
-              <w:rPr>
-                <w:b/>
-                <w:bCs/>
-              </w:rPr>
-            </w:pPr>
-            <w:r>
-              <w:rPr>
-                <w:b/>
-                <w:bCs/>
-              </w:rPr>
-              <w:t>Entrada</w:t>
-            </w:r>
-            <w:r>
-              <w:rPr>
-                <w:b/>
-                <w:bCs/>
-              </w:rPr>
-              <w:t>s válidas</w:t>
-            </w:r>
-          </w:p>
-        </w:tc>
-        <w:tc>
-          <w:tcPr>
-            <w:tcW w:w="4247" w:type="dxa"/>
-          </w:tcPr>
-          <w:p>
-            <w:pPr>
-              <w:rPr>
-                <w:b/>
-                <w:bCs/>
-              </w:rPr>
-            </w:pPr>
-            <w:r>
-              <w:rPr>
-                <w:b/>
-                <w:bCs/>
-              </w:rPr>
-              <w:t>Saída</w:t>
-            </w:r>
-          </w:p>
-        </w:tc>
-      </w:tr>
-      <w:tr>
-        <w:tc>
-          <w:tcPr>
-            <w:tcW w:w="4247" w:type="dxa"/>
-          </w:tcPr>
-          <w:p>
-            <w:r>
-              <w:t>“</w:t>
-            </w:r>
-            <w:r>
-              <w:t>Pedro</w:t>
-            </w:r>
-            <w:r>
-              <w:t>”</w:t>
-            </w:r>
-          </w:p>
-        </w:tc>
-        <w:tc>
-          <w:tcPr>
-            <w:tcW w:w="4247" w:type="dxa"/>
-          </w:tcPr>
-          <w:p>
-            <w:r>
-              <w:t xml:space="preserve">Gravar o nome </w:t>
-            </w:r>
-            <w:r>
-              <w:t>inserido</w:t>
-            </w:r>
-          </w:p>
-        </w:tc>
-      </w:tr>
-      <w:tr>
-        <w:tc>
-          <w:tcPr>
-            <w:tcW w:w="4247" w:type="dxa"/>
-          </w:tcPr>
-          <w:p>
-            <w:r>
-              <w:t>3199999999</w:t>
-            </w:r>
-          </w:p>
-        </w:tc>
-        <w:tc>
-          <w:tcPr>
-            <w:tcW w:w="4247" w:type="dxa"/>
-          </w:tcPr>
-          <w:p>
-            <w:r>
-              <w:t>Gravar o Telefone digitado</w:t>
-            </w:r>
-          </w:p>
-        </w:tc>
-      </w:tr>
-      <w:tr>
-        <w:tc>
-          <w:tcPr>
-            <w:tcW w:w="4247" w:type="dxa"/>
-          </w:tcPr>
-          <w:p>
-            <w:r>
-              <w:t>“Consolacao”</w:t>
-            </w:r>
-          </w:p>
-        </w:tc>
-        <w:tc>
-          <w:tcPr>
-            <w:tcW w:w="4247" w:type="dxa"/>
-          </w:tcPr>
-          <w:p>
-            <w:r>
-              <w:t xml:space="preserve">Gravar </w:t>
-            </w:r>
-            <w:r>
-              <w:t>a rua</w:t>
-            </w:r>
-            <w:r>
-              <w:t xml:space="preserve"> </w:t>
-            </w:r>
-            <w:r>
-              <w:t>inserida</w:t>
-            </w:r>
-          </w:p>
-        </w:tc>
-      </w:tr>
-      <w:tr>
-        <w:tc>
-          <w:tcPr>
-            <w:tcW w:w="4247" w:type="dxa"/>
-          </w:tcPr>
-          <w:p>
-            <w:r>
-              <w:t>2</w:t>
-            </w:r>
-            <w:r>
-              <w:t>0</w:t>
-            </w:r>
-          </w:p>
-        </w:tc>
-        <w:tc>
-          <w:tcPr>
-            <w:tcW w:w="4247" w:type="dxa"/>
-          </w:tcPr>
-          <w:p>
-            <w:r>
-              <w:t xml:space="preserve">Gravar </w:t>
-            </w:r>
-            <w:r>
-              <w:t>o numero</w:t>
-            </w:r>
-            <w:r>
-              <w:t xml:space="preserve"> </w:t>
-            </w:r>
-            <w:r>
-              <w:t>digitado</w:t>
-            </w:r>
-          </w:p>
-        </w:tc>
-      </w:tr>
-      <w:tr>
-        <w:tc>
-          <w:tcPr>
-            <w:tcW w:w="4247" w:type="dxa"/>
-          </w:tcPr>
-          <w:p>
-            <w:r>
-              <w:t>“</w:t>
-            </w:r>
-            <w:r>
-              <w:t>BeloHorizonte MG</w:t>
-            </w:r>
-            <w:r>
-              <w:t>”</w:t>
-            </w:r>
-          </w:p>
-        </w:tc>
-        <w:tc>
-          <w:tcPr>
-            <w:tcW w:w="4247" w:type="dxa"/>
-          </w:tcPr>
-          <w:p>
-            <w:r>
-              <w:t xml:space="preserve">Gravar </w:t>
-            </w:r>
-            <w:r>
-              <w:t>dados</w:t>
-            </w:r>
-            <w:r>
-              <w:t xml:space="preserve"> inserid</w:t>
-            </w:r>
-            <w:r>
-              <w:t>os</w:t>
-            </w:r>
-          </w:p>
-        </w:tc>
-      </w:tr>
-    </w:tbl>
     <w:p/>
     <w:p>
       <w:pPr>
@@ -591,7 +337,8 @@
     </w:p>
     <w:tbl>
       <w:tblPr>
-        <w:tblW w:w="9029" w:type="dxa"/>
+        <w:tblW w:w="9465" w:type="dxa"/>
+        <w:tblInd w:w="-436" w:type="dxa"/>
         <w:tblBorders>
           <w:top w:val="single" w:sz="8" w:space="0" w:color="000000"/>
           <w:left w:val="single" w:sz="8" w:space="0" w:color="000000"/>
@@ -604,13 +351,13 @@
         <w:tblLook w:val="0600" w:firstRow="0" w:lastRow="0" w:firstColumn="0" w:lastColumn="0" w:noHBand="1" w:noVBand="1"/>
       </w:tblPr>
       <w:tblGrid>
-        <w:gridCol w:w="4514"/>
+        <w:gridCol w:w="4950"/>
         <w:gridCol w:w="4515"/>
       </w:tblGrid>
       <w:tr>
         <w:tc>
           <w:tcPr>
-            <w:tcW w:w="4514" w:type="dxa"/>
+            <w:tcW w:w="4950" w:type="dxa"/>
             <w:shd w:val="clear" w:color="auto" w:fill="auto"/>
             <w:tcMar>
               <w:top w:w="100" w:type="dxa"/>
@@ -670,7 +417,7 @@
       <w:tr>
         <w:tc>
           <w:tcPr>
-            <w:tcW w:w="4514" w:type="dxa"/>
+            <w:tcW w:w="4950" w:type="dxa"/>
             <w:shd w:val="clear" w:color="auto" w:fill="auto"/>
             <w:tcMar>
               <w:top w:w="100" w:type="dxa"/>
@@ -720,18 +467,15 @@
               <w:spacing w:line="240" w:lineRule="auto"/>
             </w:pPr>
             <w:r>
-              <w:t>Programa seguirá para próxima instrução</w:t>
-            </w:r>
-            <w:r>
-              <w:t>.</w:t>
-            </w:r>
-          </w:p>
-        </w:tc>
-      </w:tr>
-      <w:tr>
-        <w:tc>
-          <w:tcPr>
-            <w:tcW w:w="4514" w:type="dxa"/>
+              <w:t>Programa seguirá para próxima instrução.</w:t>
+            </w:r>
+          </w:p>
+        </w:tc>
+      </w:tr>
+      <w:tr>
+        <w:tc>
+          <w:tcPr>
+            <w:tcW w:w="4950" w:type="dxa"/>
             <w:shd w:val="clear" w:color="auto" w:fill="auto"/>
             <w:tcMar>
               <w:top w:w="100" w:type="dxa"/>
@@ -789,7 +533,7 @@
       <w:tr>
         <w:tc>
           <w:tcPr>
-            <w:tcW w:w="4514" w:type="dxa"/>
+            <w:tcW w:w="4950" w:type="dxa"/>
             <w:shd w:val="clear" w:color="auto" w:fill="auto"/>
             <w:tcMar>
               <w:top w:w="100" w:type="dxa"/>
@@ -847,7 +591,6 @@
     </w:tbl>
     <w:p>
       <w:pPr>
-        <w:jc w:val="center"/>
         <w:rPr>
           <w:b/>
           <w:bCs/>
@@ -856,74 +599,10 @@
         </w:rPr>
       </w:pPr>
     </w:p>
-    <w:p>
-      <w:pPr>
-        <w:jc w:val="center"/>
-        <w:rPr>
-          <w:b/>
-          <w:bCs/>
-          <w:sz w:val="28"/>
-          <w:szCs w:val="28"/>
-        </w:rPr>
-      </w:pPr>
-    </w:p>
-    <w:p>
-      <w:pPr>
-        <w:jc w:val="center"/>
-        <w:rPr>
-          <w:b/>
-          <w:bCs/>
-          <w:sz w:val="28"/>
-          <w:szCs w:val="28"/>
-        </w:rPr>
-      </w:pPr>
-    </w:p>
-    <w:p>
-      <w:pPr>
-        <w:jc w:val="center"/>
-        <w:rPr>
-          <w:b/>
-          <w:bCs/>
-          <w:sz w:val="28"/>
-          <w:szCs w:val="28"/>
-        </w:rPr>
-      </w:pPr>
-    </w:p>
-    <w:p>
-      <w:pPr>
-        <w:jc w:val="center"/>
-        <w:rPr>
-          <w:b/>
-          <w:bCs/>
-          <w:sz w:val="28"/>
-          <w:szCs w:val="28"/>
-        </w:rPr>
-      </w:pPr>
-    </w:p>
-    <w:p>
-      <w:pPr>
-        <w:jc w:val="center"/>
-        <w:rPr>
-          <w:b/>
-          <w:bCs/>
-          <w:sz w:val="28"/>
-          <w:szCs w:val="28"/>
-        </w:rPr>
-      </w:pPr>
-      <w:r>
-        <w:rPr>
-          <w:b/>
-          <w:bCs/>
-          <w:sz w:val="28"/>
-          <w:szCs w:val="28"/>
-        </w:rPr>
-        <w:lastRenderedPageBreak/>
-        <w:t>Casos de Testes</w:t>
-      </w:r>
-    </w:p>
     <w:tbl>
       <w:tblPr>
-        <w:tblW w:w="9029" w:type="dxa"/>
+        <w:tblW w:w="9465" w:type="dxa"/>
+        <w:tblInd w:w="-436" w:type="dxa"/>
         <w:tblBorders>
           <w:top w:val="single" w:sz="8" w:space="0" w:color="000000"/>
           <w:left w:val="single" w:sz="8" w:space="0" w:color="000000"/>
@@ -936,13 +615,13 @@
         <w:tblLook w:val="0600" w:firstRow="0" w:lastRow="0" w:firstColumn="0" w:lastColumn="0" w:noHBand="1" w:noVBand="1"/>
       </w:tblPr>
       <w:tblGrid>
-        <w:gridCol w:w="4514"/>
+        <w:gridCol w:w="4950"/>
         <w:gridCol w:w="4515"/>
       </w:tblGrid>
       <w:tr>
         <w:tc>
           <w:tcPr>
-            <w:tcW w:w="4514" w:type="dxa"/>
+            <w:tcW w:w="4950" w:type="dxa"/>
             <w:shd w:val="clear" w:color="auto" w:fill="auto"/>
             <w:tcMar>
               <w:top w:w="100" w:type="dxa"/>
@@ -1002,7 +681,7 @@
       <w:tr>
         <w:tc>
           <w:tcPr>
-            <w:tcW w:w="4514" w:type="dxa"/>
+            <w:tcW w:w="4950" w:type="dxa"/>
             <w:shd w:val="clear" w:color="auto" w:fill="auto"/>
             <w:tcMar>
               <w:top w:w="100" w:type="dxa"/>
@@ -1060,7 +739,7 @@
       <w:tr>
         <w:tc>
           <w:tcPr>
-            <w:tcW w:w="4514" w:type="dxa"/>
+            <w:tcW w:w="4950" w:type="dxa"/>
             <w:shd w:val="clear" w:color="auto" w:fill="auto"/>
             <w:tcMar>
               <w:top w:w="100" w:type="dxa"/>
@@ -1121,7 +800,7 @@
       <w:tr>
         <w:tc>
           <w:tcPr>
-            <w:tcW w:w="4514" w:type="dxa"/>
+            <w:tcW w:w="4950" w:type="dxa"/>
             <w:shd w:val="clear" w:color="auto" w:fill="auto"/>
             <w:tcMar>
               <w:top w:w="100" w:type="dxa"/>
@@ -1179,7 +858,7 @@
       <w:tr>
         <w:tc>
           <w:tcPr>
-            <w:tcW w:w="4514" w:type="dxa"/>
+            <w:tcW w:w="4950" w:type="dxa"/>
             <w:shd w:val="clear" w:color="auto" w:fill="auto"/>
             <w:tcMar>
               <w:top w:w="100" w:type="dxa"/>
@@ -1201,13 +880,7 @@
               <w:spacing w:line="240" w:lineRule="auto"/>
             </w:pPr>
             <w:r>
-              <w:t xml:space="preserve">-12345678901, </w:t>
-            </w:r>
-            <w:r>
-              <w:t>@12345678901</w:t>
-            </w:r>
-            <w:r>
-              <w:t>, [...]</w:t>
+              <w:t>-12345678901, @12345678901, [...]</w:t>
             </w:r>
           </w:p>
         </w:tc>
@@ -1252,9 +925,21 @@
         </w:rPr>
       </w:pPr>
     </w:p>
+    <w:p>
+      <w:pPr>
+        <w:jc w:val="center"/>
+        <w:rPr>
+          <w:b/>
+          <w:bCs/>
+          <w:sz w:val="28"/>
+          <w:szCs w:val="28"/>
+        </w:rPr>
+      </w:pPr>
+    </w:p>
     <w:tbl>
       <w:tblPr>
-        <w:tblW w:w="9029" w:type="dxa"/>
+        <w:tblW w:w="9465" w:type="dxa"/>
+        <w:tblInd w:w="-436" w:type="dxa"/>
         <w:tblBorders>
           <w:top w:val="single" w:sz="8" w:space="0" w:color="000000"/>
           <w:left w:val="single" w:sz="8" w:space="0" w:color="000000"/>
@@ -1267,13 +952,13 @@
         <w:tblLook w:val="0600" w:firstRow="0" w:lastRow="0" w:firstColumn="0" w:lastColumn="0" w:noHBand="1" w:noVBand="1"/>
       </w:tblPr>
       <w:tblGrid>
-        <w:gridCol w:w="4514"/>
+        <w:gridCol w:w="4950"/>
         <w:gridCol w:w="4515"/>
       </w:tblGrid>
       <w:tr>
         <w:tc>
           <w:tcPr>
-            <w:tcW w:w="4514" w:type="dxa"/>
+            <w:tcW w:w="4950" w:type="dxa"/>
             <w:shd w:val="clear" w:color="auto" w:fill="auto"/>
             <w:tcMar>
               <w:top w:w="100" w:type="dxa"/>
@@ -1296,7 +981,13 @@
               <w:jc w:val="center"/>
             </w:pPr>
             <w:r>
-              <w:t>Numero</w:t>
+              <w:t>N</w:t>
+            </w:r>
+            <w:r>
+              <w:t>ú</w:t>
+            </w:r>
+            <w:r>
+              <w:t>mero</w:t>
             </w:r>
           </w:p>
         </w:tc>
@@ -1333,7 +1024,7 @@
       <w:tr>
         <w:tc>
           <w:tcPr>
-            <w:tcW w:w="4514" w:type="dxa"/>
+            <w:tcW w:w="4950" w:type="dxa"/>
             <w:shd w:val="clear" w:color="auto" w:fill="auto"/>
             <w:tcMar>
               <w:top w:w="100" w:type="dxa"/>
@@ -1391,7 +1082,7 @@
       <w:tr>
         <w:tc>
           <w:tcPr>
-            <w:tcW w:w="4514" w:type="dxa"/>
+            <w:tcW w:w="4950" w:type="dxa"/>
             <w:shd w:val="clear" w:color="auto" w:fill="auto"/>
             <w:tcMar>
               <w:top w:w="100" w:type="dxa"/>
@@ -1449,7 +1140,7 @@
       <w:tr>
         <w:tc>
           <w:tcPr>
-            <w:tcW w:w="4514" w:type="dxa"/>
+            <w:tcW w:w="4950" w:type="dxa"/>
             <w:shd w:val="clear" w:color="auto" w:fill="auto"/>
             <w:tcMar>
               <w:top w:w="100" w:type="dxa"/>
@@ -1505,6 +1196,3343 @@
         </w:tc>
       </w:tr>
     </w:tbl>
+    <w:p/>
+    <w:p/>
+    <w:tbl>
+      <w:tblPr>
+        <w:tblStyle w:val="Tabelacomgrade"/>
+        <w:tblW w:w="10915" w:type="dxa"/>
+        <w:tblInd w:w="-1139" w:type="dxa"/>
+        <w:tblLook w:val="04A0" w:firstRow="1" w:lastRow="0" w:firstColumn="1" w:lastColumn="0" w:noHBand="0" w:noVBand="1"/>
+      </w:tblPr>
+      <w:tblGrid>
+        <w:gridCol w:w="2802"/>
+        <w:gridCol w:w="1662"/>
+        <w:gridCol w:w="1276"/>
+        <w:gridCol w:w="485"/>
+        <w:gridCol w:w="1747"/>
+        <w:gridCol w:w="392"/>
+        <w:gridCol w:w="2551"/>
+      </w:tblGrid>
+      <w:tr>
+        <w:trPr>
+          <w:trHeight w:val="1027"/>
+        </w:trPr>
+        <w:tc>
+          <w:tcPr>
+            <w:tcW w:w="10915" w:type="dxa"/>
+            <w:gridSpan w:val="7"/>
+          </w:tcPr>
+          <w:p>
+            <w:pPr>
+              <w:spacing w:before="240"/>
+              <w:jc w:val="center"/>
+              <w:rPr>
+                <w:rFonts w:ascii="Arial" w:hAnsi="Arial" w:cs="Arial"/>
+                <w:b/>
+                <w:bCs/>
+              </w:rPr>
+            </w:pPr>
+            <w:r>
+              <w:rPr>
+                <w:rFonts w:ascii="Arial" w:hAnsi="Arial" w:cs="Arial"/>
+                <w:b/>
+                <w:bCs/>
+                <w:sz w:val="24"/>
+                <w:szCs w:val="24"/>
+              </w:rPr>
+              <w:t>Teste: Cadastro de Clientes</w:t>
+            </w:r>
+            <w:r>
+              <w:rPr>
+                <w:rFonts w:ascii="Arial" w:hAnsi="Arial" w:cs="Arial"/>
+                <w:b/>
+                <w:bCs/>
+                <w:sz w:val="24"/>
+                <w:szCs w:val="24"/>
+              </w:rPr>
+              <w:br/>
+            </w:r>
+            <w:r>
+              <w:rPr>
+                <w:rFonts w:ascii="Arial" w:hAnsi="Arial" w:cs="Arial"/>
+                <w:b/>
+                <w:bCs/>
+              </w:rPr>
+              <w:t>Nome</w:t>
+            </w:r>
+          </w:p>
+        </w:tc>
+      </w:tr>
+      <w:tr>
+        <w:trPr>
+          <w:trHeight w:val="553"/>
+        </w:trPr>
+        <w:tc>
+          <w:tcPr>
+            <w:tcW w:w="2802" w:type="dxa"/>
+          </w:tcPr>
+          <w:p>
+            <w:pPr>
+              <w:spacing w:before="240"/>
+              <w:jc w:val="center"/>
+              <w:rPr>
+                <w:b/>
+                <w:bCs/>
+              </w:rPr>
+            </w:pPr>
+            <w:r>
+              <w:rPr>
+                <w:b/>
+                <w:bCs/>
+              </w:rPr>
+              <w:t>Entradas</w:t>
+            </w:r>
+          </w:p>
+        </w:tc>
+        <w:tc>
+          <w:tcPr>
+            <w:tcW w:w="1662" w:type="dxa"/>
+          </w:tcPr>
+          <w:p>
+            <w:pPr>
+              <w:spacing w:before="240"/>
+              <w:jc w:val="center"/>
+              <w:rPr>
+                <w:b/>
+                <w:bCs/>
+              </w:rPr>
+            </w:pPr>
+            <w:r>
+              <w:rPr>
+                <w:b/>
+                <w:bCs/>
+              </w:rPr>
+              <w:t>Classes válidas</w:t>
+            </w:r>
+          </w:p>
+        </w:tc>
+        <w:tc>
+          <w:tcPr>
+            <w:tcW w:w="1761" w:type="dxa"/>
+            <w:gridSpan w:val="2"/>
+          </w:tcPr>
+          <w:p>
+            <w:pPr>
+              <w:spacing w:before="240"/>
+              <w:jc w:val="center"/>
+              <w:rPr>
+                <w:b/>
+                <w:bCs/>
+              </w:rPr>
+            </w:pPr>
+            <w:r>
+              <w:rPr>
+                <w:b/>
+                <w:bCs/>
+              </w:rPr>
+              <w:t>Resultado Esperado</w:t>
+            </w:r>
+          </w:p>
+        </w:tc>
+        <w:tc>
+          <w:tcPr>
+            <w:tcW w:w="1747" w:type="dxa"/>
+          </w:tcPr>
+          <w:p>
+            <w:pPr>
+              <w:spacing w:before="240"/>
+              <w:jc w:val="center"/>
+              <w:rPr>
+                <w:b/>
+                <w:bCs/>
+              </w:rPr>
+            </w:pPr>
+            <w:r>
+              <w:rPr>
+                <w:b/>
+                <w:bCs/>
+              </w:rPr>
+              <w:t>Classes Inválidas</w:t>
+            </w:r>
+          </w:p>
+        </w:tc>
+        <w:tc>
+          <w:tcPr>
+            <w:tcW w:w="2943" w:type="dxa"/>
+            <w:gridSpan w:val="2"/>
+          </w:tcPr>
+          <w:p>
+            <w:pPr>
+              <w:spacing w:before="240"/>
+              <w:jc w:val="center"/>
+              <w:rPr>
+                <w:b/>
+                <w:bCs/>
+              </w:rPr>
+            </w:pPr>
+            <w:r>
+              <w:rPr>
+                <w:b/>
+                <w:bCs/>
+              </w:rPr>
+              <w:t>Resultado Esperado</w:t>
+            </w:r>
+          </w:p>
+        </w:tc>
+      </w:tr>
+      <w:tr>
+        <w:trPr>
+          <w:trHeight w:val="1560"/>
+        </w:trPr>
+        <w:tc>
+          <w:tcPr>
+            <w:tcW w:w="2802" w:type="dxa"/>
+          </w:tcPr>
+          <w:p>
+            <w:pPr>
+              <w:spacing w:before="240"/>
+              <w:jc w:val="center"/>
+            </w:pPr>
+            <w:r>
+              <w:t>Caracteres</w:t>
+            </w:r>
+          </w:p>
+        </w:tc>
+        <w:tc>
+          <w:tcPr>
+            <w:tcW w:w="1662" w:type="dxa"/>
+          </w:tcPr>
+          <w:p>
+            <w:pPr>
+              <w:spacing w:before="240"/>
+              <w:jc w:val="center"/>
+            </w:pPr>
+            <w:r>
+              <w:t>Numero de caracteres maior que 1 e menor que 100</w:t>
+            </w:r>
+          </w:p>
+        </w:tc>
+        <w:tc>
+          <w:tcPr>
+            <w:tcW w:w="1761" w:type="dxa"/>
+            <w:gridSpan w:val="2"/>
+          </w:tcPr>
+          <w:p>
+            <w:pPr>
+              <w:spacing w:before="240"/>
+              <w:jc w:val="center"/>
+            </w:pPr>
+            <w:r>
+              <w:t>Prosseguimento das instruções</w:t>
+            </w:r>
+          </w:p>
+        </w:tc>
+        <w:tc>
+          <w:tcPr>
+            <w:tcW w:w="1747" w:type="dxa"/>
+          </w:tcPr>
+          <w:p>
+            <w:pPr>
+              <w:spacing w:before="240"/>
+              <w:jc w:val="center"/>
+            </w:pPr>
+            <w:r>
+              <w:t>Número de caracteres menor que 1 e maior que 100</w:t>
+            </w:r>
+          </w:p>
+        </w:tc>
+        <w:tc>
+          <w:tcPr>
+            <w:tcW w:w="2943" w:type="dxa"/>
+            <w:gridSpan w:val="2"/>
+          </w:tcPr>
+          <w:p>
+            <w:pPr>
+              <w:spacing w:before="240"/>
+              <w:jc w:val="center"/>
+            </w:pPr>
+            <w:r>
+              <w:t>Solicitar uma entrada válida</w:t>
+            </w:r>
+          </w:p>
+        </w:tc>
+      </w:tr>
+      <w:tr>
+        <w:trPr>
+          <w:trHeight w:val="831"/>
+        </w:trPr>
+        <w:tc>
+          <w:tcPr>
+            <w:tcW w:w="10915" w:type="dxa"/>
+            <w:gridSpan w:val="7"/>
+          </w:tcPr>
+          <w:p>
+            <w:pPr>
+              <w:spacing w:before="240"/>
+              <w:jc w:val="center"/>
+              <w:rPr>
+                <w:b/>
+                <w:bCs/>
+                <w:sz w:val="28"/>
+                <w:szCs w:val="28"/>
+              </w:rPr>
+            </w:pPr>
+            <w:r>
+              <w:rPr>
+                <w:b/>
+                <w:bCs/>
+                <w:sz w:val="28"/>
+                <w:szCs w:val="28"/>
+              </w:rPr>
+              <w:t>Relatório de execução de testes</w:t>
+            </w:r>
+          </w:p>
+        </w:tc>
+      </w:tr>
+      <w:tr>
+        <w:trPr>
+          <w:trHeight w:val="697"/>
+        </w:trPr>
+        <w:tc>
+          <w:tcPr>
+            <w:tcW w:w="5740" w:type="dxa"/>
+            <w:gridSpan w:val="3"/>
+          </w:tcPr>
+          <w:p>
+            <w:pPr>
+              <w:spacing w:before="240"/>
+              <w:jc w:val="center"/>
+              <w:rPr>
+                <w:b/>
+                <w:bCs/>
+              </w:rPr>
+            </w:pPr>
+            <w:r>
+              <w:rPr>
+                <w:b/>
+                <w:bCs/>
+              </w:rPr>
+              <w:t>Entradas</w:t>
+            </w:r>
+          </w:p>
+        </w:tc>
+        <w:tc>
+          <w:tcPr>
+            <w:tcW w:w="2624" w:type="dxa"/>
+            <w:gridSpan w:val="3"/>
+          </w:tcPr>
+          <w:p>
+            <w:pPr>
+              <w:spacing w:before="240"/>
+              <w:jc w:val="center"/>
+              <w:rPr>
+                <w:b/>
+                <w:bCs/>
+              </w:rPr>
+            </w:pPr>
+            <w:r>
+              <w:rPr>
+                <w:b/>
+                <w:bCs/>
+              </w:rPr>
+              <w:t>Resultado</w:t>
+            </w:r>
+          </w:p>
+        </w:tc>
+        <w:tc>
+          <w:tcPr>
+            <w:tcW w:w="2551" w:type="dxa"/>
+          </w:tcPr>
+          <w:p>
+            <w:pPr>
+              <w:spacing w:before="240"/>
+              <w:jc w:val="center"/>
+              <w:rPr>
+                <w:b/>
+                <w:bCs/>
+              </w:rPr>
+            </w:pPr>
+            <w:r>
+              <w:rPr>
+                <w:b/>
+                <w:bCs/>
+              </w:rPr>
+              <w:t>Aprovado?</w:t>
+            </w:r>
+          </w:p>
+        </w:tc>
+      </w:tr>
+      <w:tr>
+        <w:trPr>
+          <w:trHeight w:val="899"/>
+        </w:trPr>
+        <w:tc>
+          <w:tcPr>
+            <w:tcW w:w="5740" w:type="dxa"/>
+            <w:gridSpan w:val="3"/>
+          </w:tcPr>
+          <w:p>
+            <w:pPr>
+              <w:spacing w:before="240"/>
+              <w:jc w:val="center"/>
+            </w:pPr>
+            <w:r>
+              <w:t>Pedro</w:t>
+            </w:r>
+            <w:r>
+              <w:t xml:space="preserve"> Lucas</w:t>
+            </w:r>
+          </w:p>
+        </w:tc>
+        <w:tc>
+          <w:tcPr>
+            <w:tcW w:w="2624" w:type="dxa"/>
+            <w:gridSpan w:val="3"/>
+          </w:tcPr>
+          <w:p>
+            <w:pPr>
+              <w:spacing w:before="240"/>
+              <w:jc w:val="center"/>
+            </w:pPr>
+            <w:r>
+              <w:t>Solicita a entrada do telefone do cliente</w:t>
+            </w:r>
+          </w:p>
+        </w:tc>
+        <w:tc>
+          <w:tcPr>
+            <w:tcW w:w="2551" w:type="dxa"/>
+          </w:tcPr>
+          <w:p>
+            <w:pPr>
+              <w:spacing w:before="240"/>
+              <w:jc w:val="center"/>
+            </w:pPr>
+            <w:r>
+              <w:t>SIM</w:t>
+            </w:r>
+          </w:p>
+        </w:tc>
+      </w:tr>
+      <w:tr>
+        <w:trPr>
+          <w:trHeight w:val="899"/>
+        </w:trPr>
+        <w:tc>
+          <w:tcPr>
+            <w:tcW w:w="5740" w:type="dxa"/>
+            <w:gridSpan w:val="3"/>
+          </w:tcPr>
+          <w:p>
+            <w:pPr>
+              <w:spacing w:before="240"/>
+              <w:jc w:val="center"/>
+            </w:pPr>
+            <w:r>
+              <w:t>-</w:t>
+            </w:r>
+          </w:p>
+        </w:tc>
+        <w:tc>
+          <w:tcPr>
+            <w:tcW w:w="2624" w:type="dxa"/>
+            <w:gridSpan w:val="3"/>
+          </w:tcPr>
+          <w:p>
+            <w:pPr>
+              <w:spacing w:before="240"/>
+              <w:jc w:val="center"/>
+            </w:pPr>
+            <w:r>
+              <w:t xml:space="preserve">Solicitado novamente o </w:t>
+            </w:r>
+            <w:r>
+              <w:t>nome de usuário</w:t>
+            </w:r>
+          </w:p>
+        </w:tc>
+        <w:tc>
+          <w:tcPr>
+            <w:tcW w:w="2551" w:type="dxa"/>
+          </w:tcPr>
+          <w:p>
+            <w:pPr>
+              <w:spacing w:before="240"/>
+              <w:jc w:val="center"/>
+            </w:pPr>
+            <w:r>
+              <w:t>SIM</w:t>
+            </w:r>
+          </w:p>
+        </w:tc>
+      </w:tr>
+      <w:tr>
+        <w:trPr>
+          <w:trHeight w:val="899"/>
+        </w:trPr>
+        <w:tc>
+          <w:tcPr>
+            <w:tcW w:w="5740" w:type="dxa"/>
+            <w:gridSpan w:val="3"/>
+          </w:tcPr>
+          <w:p>
+            <w:pPr>
+              <w:spacing w:before="240"/>
+              <w:jc w:val="both"/>
+            </w:pPr>
+            <w:proofErr w:type="spellStart"/>
+            <w:r>
+              <w:rPr>
+                <w:b/>
+                <w:bCs/>
+              </w:rPr>
+              <w:t>Barnaby</w:t>
+            </w:r>
+            <w:proofErr w:type="spellEnd"/>
+            <w:r>
+              <w:rPr>
+                <w:b/>
+                <w:bCs/>
+              </w:rPr>
+              <w:t xml:space="preserve"> </w:t>
+            </w:r>
+            <w:proofErr w:type="spellStart"/>
+            <w:r>
+              <w:rPr>
+                <w:b/>
+                <w:bCs/>
+              </w:rPr>
+              <w:t>Marmaduke</w:t>
+            </w:r>
+            <w:proofErr w:type="spellEnd"/>
+            <w:r>
+              <w:rPr>
+                <w:b/>
+                <w:bCs/>
+              </w:rPr>
+              <w:t xml:space="preserve"> </w:t>
+            </w:r>
+            <w:proofErr w:type="spellStart"/>
+            <w:r>
+              <w:rPr>
+                <w:b/>
+                <w:bCs/>
+              </w:rPr>
+              <w:t>Aloysius</w:t>
+            </w:r>
+            <w:proofErr w:type="spellEnd"/>
+            <w:r>
+              <w:rPr>
+                <w:b/>
+                <w:bCs/>
+              </w:rPr>
+              <w:t xml:space="preserve"> </w:t>
+            </w:r>
+            <w:proofErr w:type="spellStart"/>
+            <w:r>
+              <w:rPr>
+                <w:b/>
+                <w:bCs/>
+              </w:rPr>
+              <w:t>Benjy</w:t>
+            </w:r>
+            <w:proofErr w:type="spellEnd"/>
+            <w:r>
+              <w:rPr>
+                <w:b/>
+                <w:bCs/>
+              </w:rPr>
+              <w:t xml:space="preserve"> </w:t>
+            </w:r>
+            <w:proofErr w:type="spellStart"/>
+            <w:r>
+              <w:rPr>
+                <w:b/>
+                <w:bCs/>
+              </w:rPr>
+              <w:t>Cobweb</w:t>
+            </w:r>
+            <w:proofErr w:type="spellEnd"/>
+            <w:r>
+              <w:rPr>
+                <w:b/>
+                <w:bCs/>
+              </w:rPr>
+              <w:t xml:space="preserve"> </w:t>
+            </w:r>
+            <w:proofErr w:type="spellStart"/>
+            <w:r>
+              <w:rPr>
+                <w:b/>
+                <w:bCs/>
+              </w:rPr>
+              <w:t>Dartagnan</w:t>
+            </w:r>
+            <w:proofErr w:type="spellEnd"/>
+            <w:r>
+              <w:rPr>
+                <w:b/>
+                <w:bCs/>
+              </w:rPr>
+              <w:t xml:space="preserve"> Egbert Felix Gaspar Humbert </w:t>
+            </w:r>
+            <w:proofErr w:type="spellStart"/>
+            <w:r>
+              <w:rPr>
+                <w:b/>
+                <w:bCs/>
+              </w:rPr>
+              <w:t>Ignatius</w:t>
+            </w:r>
+            <w:proofErr w:type="spellEnd"/>
+            <w:r>
+              <w:rPr>
+                <w:b/>
+                <w:bCs/>
+              </w:rPr>
+              <w:t xml:space="preserve"> </w:t>
+            </w:r>
+            <w:proofErr w:type="spellStart"/>
+            <w:r>
+              <w:rPr>
+                <w:b/>
+                <w:bCs/>
+              </w:rPr>
+              <w:t>Jayden</w:t>
+            </w:r>
+            <w:proofErr w:type="spellEnd"/>
+            <w:r>
+              <w:rPr>
+                <w:b/>
+                <w:bCs/>
+              </w:rPr>
+              <w:t xml:space="preserve"> Kasper Leroy Maximilian </w:t>
+            </w:r>
+            <w:proofErr w:type="spellStart"/>
+            <w:r>
+              <w:rPr>
+                <w:b/>
+                <w:bCs/>
+              </w:rPr>
+              <w:t>Neddy</w:t>
+            </w:r>
+            <w:proofErr w:type="spellEnd"/>
+            <w:r>
+              <w:rPr>
+                <w:b/>
+                <w:bCs/>
+              </w:rPr>
+              <w:t xml:space="preserve"> </w:t>
+            </w:r>
+            <w:proofErr w:type="spellStart"/>
+            <w:r>
+              <w:rPr>
+                <w:b/>
+                <w:bCs/>
+              </w:rPr>
+              <w:t>Obiajulu</w:t>
+            </w:r>
+            <w:proofErr w:type="spellEnd"/>
+            <w:r>
+              <w:rPr>
+                <w:b/>
+                <w:bCs/>
+              </w:rPr>
+              <w:t xml:space="preserve"> </w:t>
+            </w:r>
+            <w:proofErr w:type="spellStart"/>
+            <w:r>
+              <w:rPr>
+                <w:b/>
+                <w:bCs/>
+              </w:rPr>
+              <w:t>Pepin</w:t>
+            </w:r>
+            <w:proofErr w:type="spellEnd"/>
+            <w:r>
+              <w:rPr>
+                <w:b/>
+                <w:bCs/>
+              </w:rPr>
+              <w:t xml:space="preserve"> </w:t>
+            </w:r>
+            <w:proofErr w:type="spellStart"/>
+            <w:r>
+              <w:rPr>
+                <w:b/>
+                <w:bCs/>
+              </w:rPr>
+              <w:t>Quilliam</w:t>
+            </w:r>
+            <w:proofErr w:type="spellEnd"/>
+            <w:r>
+              <w:rPr>
+                <w:b/>
+                <w:bCs/>
+              </w:rPr>
+              <w:t xml:space="preserve"> </w:t>
+            </w:r>
+            <w:proofErr w:type="spellStart"/>
+            <w:r>
+              <w:rPr>
+                <w:b/>
+                <w:bCs/>
+              </w:rPr>
+              <w:t>Rosencrantz</w:t>
+            </w:r>
+            <w:proofErr w:type="spellEnd"/>
+            <w:r>
+              <w:rPr>
+                <w:b/>
+                <w:bCs/>
+              </w:rPr>
+              <w:t xml:space="preserve"> </w:t>
+            </w:r>
+            <w:proofErr w:type="spellStart"/>
+            <w:r>
+              <w:rPr>
+                <w:b/>
+                <w:bCs/>
+              </w:rPr>
+              <w:t>Sexton</w:t>
+            </w:r>
+            <w:proofErr w:type="spellEnd"/>
+            <w:r>
+              <w:rPr>
+                <w:b/>
+                <w:bCs/>
+              </w:rPr>
+              <w:t xml:space="preserve"> Teddy </w:t>
+            </w:r>
+            <w:proofErr w:type="spellStart"/>
+            <w:r>
+              <w:rPr>
+                <w:b/>
+                <w:bCs/>
+              </w:rPr>
+              <w:t>Upwood</w:t>
+            </w:r>
+            <w:proofErr w:type="spellEnd"/>
+            <w:r>
+              <w:rPr>
+                <w:b/>
+                <w:bCs/>
+              </w:rPr>
+              <w:t xml:space="preserve"> </w:t>
+            </w:r>
+            <w:proofErr w:type="spellStart"/>
+            <w:r>
+              <w:rPr>
+                <w:b/>
+                <w:bCs/>
+              </w:rPr>
+              <w:t>Vivatma</w:t>
+            </w:r>
+            <w:proofErr w:type="spellEnd"/>
+            <w:r>
+              <w:rPr>
+                <w:b/>
+                <w:bCs/>
+              </w:rPr>
+              <w:t xml:space="preserve"> </w:t>
+            </w:r>
+            <w:proofErr w:type="spellStart"/>
+            <w:r>
+              <w:rPr>
+                <w:b/>
+                <w:bCs/>
+              </w:rPr>
+              <w:t>Wayland</w:t>
+            </w:r>
+            <w:proofErr w:type="spellEnd"/>
+            <w:r>
+              <w:rPr>
+                <w:b/>
+                <w:bCs/>
+              </w:rPr>
+              <w:t xml:space="preserve"> </w:t>
+            </w:r>
+            <w:proofErr w:type="spellStart"/>
+            <w:r>
+              <w:rPr>
+                <w:b/>
+                <w:bCs/>
+              </w:rPr>
+              <w:t>Xylon</w:t>
+            </w:r>
+            <w:proofErr w:type="spellEnd"/>
+            <w:r>
+              <w:rPr>
+                <w:b/>
+                <w:bCs/>
+              </w:rPr>
+              <w:t xml:space="preserve"> </w:t>
+            </w:r>
+            <w:proofErr w:type="spellStart"/>
+            <w:r>
+              <w:rPr>
+                <w:b/>
+                <w:bCs/>
+              </w:rPr>
+              <w:t>Yardley</w:t>
+            </w:r>
+            <w:proofErr w:type="spellEnd"/>
+            <w:r>
+              <w:rPr>
+                <w:b/>
+                <w:bCs/>
+              </w:rPr>
+              <w:t xml:space="preserve"> </w:t>
+            </w:r>
+            <w:proofErr w:type="spellStart"/>
+            <w:r>
+              <w:rPr>
+                <w:b/>
+                <w:bCs/>
+              </w:rPr>
+              <w:t>Zachary</w:t>
+            </w:r>
+            <w:proofErr w:type="spellEnd"/>
+            <w:r>
+              <w:rPr>
+                <w:b/>
+                <w:bCs/>
+              </w:rPr>
+              <w:t xml:space="preserve"> </w:t>
+            </w:r>
+            <w:proofErr w:type="spellStart"/>
+            <w:r>
+              <w:rPr>
+                <w:b/>
+                <w:bCs/>
+              </w:rPr>
+              <w:t>Usansky</w:t>
+            </w:r>
+            <w:proofErr w:type="spellEnd"/>
+            <w:r>
+              <w:t>.</w:t>
+            </w:r>
+          </w:p>
+        </w:tc>
+        <w:tc>
+          <w:tcPr>
+            <w:tcW w:w="2624" w:type="dxa"/>
+            <w:gridSpan w:val="3"/>
+          </w:tcPr>
+          <w:p>
+            <w:pPr>
+              <w:spacing w:before="240"/>
+              <w:jc w:val="center"/>
+            </w:pPr>
+            <w:r>
+              <w:t>Solicitado novamente o nome de usuário</w:t>
+            </w:r>
+          </w:p>
+        </w:tc>
+        <w:tc>
+          <w:tcPr>
+            <w:tcW w:w="2551" w:type="dxa"/>
+          </w:tcPr>
+          <w:p>
+            <w:pPr>
+              <w:spacing w:before="240"/>
+              <w:jc w:val="center"/>
+            </w:pPr>
+            <w:r>
+              <w:t>SIM</w:t>
+            </w:r>
+          </w:p>
+        </w:tc>
+      </w:tr>
+      <w:tr>
+        <w:trPr>
+          <w:trHeight w:val="899"/>
+        </w:trPr>
+        <w:tc>
+          <w:tcPr>
+            <w:tcW w:w="5740" w:type="dxa"/>
+            <w:gridSpan w:val="3"/>
+          </w:tcPr>
+          <w:p>
+            <w:pPr>
+              <w:spacing w:before="240"/>
+              <w:jc w:val="center"/>
+            </w:pPr>
+            <w:r>
+              <w:lastRenderedPageBreak/>
+              <w:t>@Pedro Lucas</w:t>
+            </w:r>
+          </w:p>
+        </w:tc>
+        <w:tc>
+          <w:tcPr>
+            <w:tcW w:w="2624" w:type="dxa"/>
+            <w:gridSpan w:val="3"/>
+          </w:tcPr>
+          <w:p>
+            <w:pPr>
+              <w:spacing w:before="240"/>
+              <w:jc w:val="center"/>
+            </w:pPr>
+          </w:p>
+        </w:tc>
+        <w:tc>
+          <w:tcPr>
+            <w:tcW w:w="2551" w:type="dxa"/>
+          </w:tcPr>
+          <w:p>
+            <w:pPr>
+              <w:spacing w:before="240"/>
+              <w:jc w:val="center"/>
+            </w:pPr>
+            <w:r>
+              <w:t>NÃO</w:t>
+            </w:r>
+          </w:p>
+        </w:tc>
+      </w:tr>
+    </w:tbl>
+    <w:p>
+      <w:pPr>
+        <w:jc w:val="center"/>
+        <w:rPr>
+          <w:u w:val="single"/>
+        </w:rPr>
+      </w:pPr>
+    </w:p>
+    <w:tbl>
+      <w:tblPr>
+        <w:tblStyle w:val="Tabelacomgrade"/>
+        <w:tblW w:w="10915" w:type="dxa"/>
+        <w:tblInd w:w="-1139" w:type="dxa"/>
+        <w:tblLook w:val="04A0" w:firstRow="1" w:lastRow="0" w:firstColumn="1" w:lastColumn="0" w:noHBand="0" w:noVBand="1"/>
+      </w:tblPr>
+      <w:tblGrid>
+        <w:gridCol w:w="2802"/>
+        <w:gridCol w:w="1662"/>
+        <w:gridCol w:w="1276"/>
+        <w:gridCol w:w="485"/>
+        <w:gridCol w:w="1747"/>
+        <w:gridCol w:w="392"/>
+        <w:gridCol w:w="2551"/>
+      </w:tblGrid>
+      <w:tr>
+        <w:trPr>
+          <w:trHeight w:val="1027"/>
+        </w:trPr>
+        <w:tc>
+          <w:tcPr>
+            <w:tcW w:w="10915" w:type="dxa"/>
+            <w:gridSpan w:val="7"/>
+          </w:tcPr>
+          <w:p>
+            <w:pPr>
+              <w:spacing w:before="240"/>
+              <w:jc w:val="center"/>
+              <w:rPr>
+                <w:rFonts w:ascii="Arial" w:hAnsi="Arial" w:cs="Arial"/>
+                <w:b/>
+                <w:bCs/>
+              </w:rPr>
+            </w:pPr>
+            <w:r>
+              <w:rPr>
+                <w:rFonts w:ascii="Arial" w:hAnsi="Arial" w:cs="Arial"/>
+                <w:b/>
+                <w:bCs/>
+                <w:sz w:val="24"/>
+                <w:szCs w:val="24"/>
+              </w:rPr>
+              <w:t>Teste: Cadastro de Clientes</w:t>
+            </w:r>
+            <w:r>
+              <w:rPr>
+                <w:rFonts w:ascii="Arial" w:hAnsi="Arial" w:cs="Arial"/>
+                <w:b/>
+                <w:bCs/>
+                <w:sz w:val="24"/>
+                <w:szCs w:val="24"/>
+              </w:rPr>
+              <w:br/>
+            </w:r>
+            <w:r>
+              <w:rPr>
+                <w:rFonts w:ascii="Arial" w:hAnsi="Arial" w:cs="Arial"/>
+                <w:b/>
+                <w:bCs/>
+                <w:sz w:val="24"/>
+                <w:szCs w:val="24"/>
+              </w:rPr>
+              <w:t>Telefone</w:t>
+            </w:r>
+          </w:p>
+        </w:tc>
+      </w:tr>
+      <w:tr>
+        <w:trPr>
+          <w:trHeight w:val="553"/>
+        </w:trPr>
+        <w:tc>
+          <w:tcPr>
+            <w:tcW w:w="2802" w:type="dxa"/>
+          </w:tcPr>
+          <w:p>
+            <w:pPr>
+              <w:spacing w:before="240"/>
+              <w:jc w:val="center"/>
+              <w:rPr>
+                <w:b/>
+                <w:bCs/>
+              </w:rPr>
+            </w:pPr>
+            <w:r>
+              <w:rPr>
+                <w:b/>
+                <w:bCs/>
+              </w:rPr>
+              <w:t>Entradas</w:t>
+            </w:r>
+          </w:p>
+        </w:tc>
+        <w:tc>
+          <w:tcPr>
+            <w:tcW w:w="1662" w:type="dxa"/>
+          </w:tcPr>
+          <w:p>
+            <w:pPr>
+              <w:spacing w:before="240"/>
+              <w:jc w:val="center"/>
+              <w:rPr>
+                <w:b/>
+                <w:bCs/>
+              </w:rPr>
+            </w:pPr>
+            <w:r>
+              <w:rPr>
+                <w:b/>
+                <w:bCs/>
+              </w:rPr>
+              <w:t>Classes válidas</w:t>
+            </w:r>
+          </w:p>
+        </w:tc>
+        <w:tc>
+          <w:tcPr>
+            <w:tcW w:w="1761" w:type="dxa"/>
+            <w:gridSpan w:val="2"/>
+          </w:tcPr>
+          <w:p>
+            <w:pPr>
+              <w:spacing w:before="240"/>
+              <w:jc w:val="center"/>
+              <w:rPr>
+                <w:b/>
+                <w:bCs/>
+              </w:rPr>
+            </w:pPr>
+            <w:r>
+              <w:rPr>
+                <w:b/>
+                <w:bCs/>
+              </w:rPr>
+              <w:t>Resultado Esperado</w:t>
+            </w:r>
+          </w:p>
+        </w:tc>
+        <w:tc>
+          <w:tcPr>
+            <w:tcW w:w="1747" w:type="dxa"/>
+          </w:tcPr>
+          <w:p>
+            <w:pPr>
+              <w:spacing w:before="240"/>
+              <w:jc w:val="center"/>
+              <w:rPr>
+                <w:b/>
+                <w:bCs/>
+              </w:rPr>
+            </w:pPr>
+            <w:r>
+              <w:rPr>
+                <w:b/>
+                <w:bCs/>
+              </w:rPr>
+              <w:t>Classes Inválidas</w:t>
+            </w:r>
+          </w:p>
+        </w:tc>
+        <w:tc>
+          <w:tcPr>
+            <w:tcW w:w="2943" w:type="dxa"/>
+            <w:gridSpan w:val="2"/>
+          </w:tcPr>
+          <w:p>
+            <w:pPr>
+              <w:spacing w:before="240"/>
+              <w:jc w:val="center"/>
+              <w:rPr>
+                <w:b/>
+                <w:bCs/>
+              </w:rPr>
+            </w:pPr>
+            <w:r>
+              <w:rPr>
+                <w:b/>
+                <w:bCs/>
+              </w:rPr>
+              <w:t>Resultado Esperado</w:t>
+            </w:r>
+          </w:p>
+        </w:tc>
+      </w:tr>
+      <w:tr>
+        <w:trPr>
+          <w:trHeight w:val="1697"/>
+        </w:trPr>
+        <w:tc>
+          <w:tcPr>
+            <w:tcW w:w="2802" w:type="dxa"/>
+          </w:tcPr>
+          <w:p>
+            <w:pPr>
+              <w:spacing w:before="240"/>
+              <w:jc w:val="center"/>
+            </w:pPr>
+          </w:p>
+          <w:p>
+            <w:pPr>
+              <w:spacing w:before="240"/>
+              <w:jc w:val="center"/>
+            </w:pPr>
+            <w:r>
+              <w:t>N</w:t>
+            </w:r>
+            <w:r>
+              <w:t>ú</w:t>
+            </w:r>
+            <w:r>
+              <w:t>meros inteiros</w:t>
+            </w:r>
+          </w:p>
+        </w:tc>
+        <w:tc>
+          <w:tcPr>
+            <w:tcW w:w="1662" w:type="dxa"/>
+          </w:tcPr>
+          <w:p>
+            <w:pPr>
+              <w:spacing w:before="240"/>
+              <w:jc w:val="center"/>
+            </w:pPr>
+            <w:r>
+              <w:t>N</w:t>
+            </w:r>
+            <w:r>
+              <w:t>ú</w:t>
+            </w:r>
+            <w:r>
+              <w:t>meros inteiros maiores que 0 e menores ou igual a 9</w:t>
+            </w:r>
+          </w:p>
+        </w:tc>
+        <w:tc>
+          <w:tcPr>
+            <w:tcW w:w="1761" w:type="dxa"/>
+            <w:gridSpan w:val="2"/>
+          </w:tcPr>
+          <w:p>
+            <w:pPr>
+              <w:spacing w:before="240"/>
+              <w:jc w:val="center"/>
+            </w:pPr>
+            <w:r>
+              <w:t>Prosseguimento das instruções</w:t>
+            </w:r>
+          </w:p>
+        </w:tc>
+        <w:tc>
+          <w:tcPr>
+            <w:tcW w:w="1747" w:type="dxa"/>
+          </w:tcPr>
+          <w:p>
+            <w:pPr>
+              <w:spacing w:before="240"/>
+              <w:jc w:val="center"/>
+            </w:pPr>
+            <w:r>
+              <w:t xml:space="preserve">Número de dígitos </w:t>
+            </w:r>
+          </w:p>
+        </w:tc>
+        <w:tc>
+          <w:tcPr>
+            <w:tcW w:w="2943" w:type="dxa"/>
+            <w:gridSpan w:val="2"/>
+          </w:tcPr>
+          <w:p>
+            <w:pPr>
+              <w:spacing w:before="240"/>
+              <w:jc w:val="center"/>
+            </w:pPr>
+          </w:p>
+          <w:p>
+            <w:pPr>
+              <w:spacing w:before="240"/>
+              <w:jc w:val="center"/>
+            </w:pPr>
+            <w:r>
+              <w:t>Solicitar uma entrada válida</w:t>
+            </w:r>
+          </w:p>
+        </w:tc>
+      </w:tr>
+      <w:tr>
+        <w:trPr>
+          <w:trHeight w:val="831"/>
+        </w:trPr>
+        <w:tc>
+          <w:tcPr>
+            <w:tcW w:w="10915" w:type="dxa"/>
+            <w:gridSpan w:val="7"/>
+          </w:tcPr>
+          <w:p>
+            <w:pPr>
+              <w:spacing w:before="240"/>
+              <w:jc w:val="center"/>
+              <w:rPr>
+                <w:b/>
+                <w:bCs/>
+                <w:sz w:val="28"/>
+                <w:szCs w:val="28"/>
+              </w:rPr>
+            </w:pPr>
+            <w:r>
+              <w:rPr>
+                <w:b/>
+                <w:bCs/>
+                <w:sz w:val="28"/>
+                <w:szCs w:val="28"/>
+              </w:rPr>
+              <w:t>Relatório de execução de testes</w:t>
+            </w:r>
+          </w:p>
+        </w:tc>
+      </w:tr>
+      <w:tr>
+        <w:trPr>
+          <w:trHeight w:val="697"/>
+        </w:trPr>
+        <w:tc>
+          <w:tcPr>
+            <w:tcW w:w="5740" w:type="dxa"/>
+            <w:gridSpan w:val="3"/>
+          </w:tcPr>
+          <w:p>
+            <w:pPr>
+              <w:spacing w:before="240"/>
+              <w:jc w:val="center"/>
+              <w:rPr>
+                <w:b/>
+                <w:bCs/>
+              </w:rPr>
+            </w:pPr>
+            <w:r>
+              <w:rPr>
+                <w:b/>
+                <w:bCs/>
+              </w:rPr>
+              <w:t>Entradas</w:t>
+            </w:r>
+          </w:p>
+        </w:tc>
+        <w:tc>
+          <w:tcPr>
+            <w:tcW w:w="2624" w:type="dxa"/>
+            <w:gridSpan w:val="3"/>
+          </w:tcPr>
+          <w:p>
+            <w:pPr>
+              <w:spacing w:before="240"/>
+              <w:jc w:val="center"/>
+              <w:rPr>
+                <w:b/>
+                <w:bCs/>
+              </w:rPr>
+            </w:pPr>
+            <w:r>
+              <w:rPr>
+                <w:b/>
+                <w:bCs/>
+              </w:rPr>
+              <w:t>Resultado</w:t>
+            </w:r>
+          </w:p>
+        </w:tc>
+        <w:tc>
+          <w:tcPr>
+            <w:tcW w:w="2551" w:type="dxa"/>
+          </w:tcPr>
+          <w:p>
+            <w:pPr>
+              <w:spacing w:before="240"/>
+              <w:jc w:val="center"/>
+              <w:rPr>
+                <w:b/>
+                <w:bCs/>
+              </w:rPr>
+            </w:pPr>
+            <w:r>
+              <w:rPr>
+                <w:b/>
+                <w:bCs/>
+              </w:rPr>
+              <w:t>Aprovado?</w:t>
+            </w:r>
+          </w:p>
+        </w:tc>
+      </w:tr>
+      <w:tr>
+        <w:trPr>
+          <w:trHeight w:val="899"/>
+        </w:trPr>
+        <w:tc>
+          <w:tcPr>
+            <w:tcW w:w="5740" w:type="dxa"/>
+            <w:gridSpan w:val="3"/>
+          </w:tcPr>
+          <w:p>
+            <w:pPr>
+              <w:spacing w:before="240"/>
+              <w:jc w:val="center"/>
+            </w:pPr>
+            <w:r>
+              <w:t>31999999999</w:t>
+            </w:r>
+          </w:p>
+        </w:tc>
+        <w:tc>
+          <w:tcPr>
+            <w:tcW w:w="2624" w:type="dxa"/>
+            <w:gridSpan w:val="3"/>
+          </w:tcPr>
+          <w:p>
+            <w:pPr>
+              <w:spacing w:before="240"/>
+              <w:jc w:val="center"/>
+            </w:pPr>
+            <w:r>
+              <w:t>Solicita a entrada d</w:t>
+            </w:r>
+            <w:r>
+              <w:t xml:space="preserve">a Rua do </w:t>
+            </w:r>
+            <w:proofErr w:type="gramStart"/>
+            <w:r>
+              <w:t>cliente</w:t>
+            </w:r>
+            <w:proofErr w:type="gramEnd"/>
+          </w:p>
+        </w:tc>
+        <w:tc>
+          <w:tcPr>
+            <w:tcW w:w="2551" w:type="dxa"/>
+          </w:tcPr>
+          <w:p>
+            <w:pPr>
+              <w:spacing w:before="240"/>
+              <w:jc w:val="center"/>
+            </w:pPr>
+            <w:r>
+              <w:t>SIM</w:t>
+            </w:r>
+          </w:p>
+        </w:tc>
+      </w:tr>
+      <w:tr>
+        <w:trPr>
+          <w:trHeight w:val="899"/>
+        </w:trPr>
+        <w:tc>
+          <w:tcPr>
+            <w:tcW w:w="5740" w:type="dxa"/>
+            <w:gridSpan w:val="3"/>
+          </w:tcPr>
+          <w:p>
+            <w:pPr>
+              <w:spacing w:before="240"/>
+              <w:jc w:val="center"/>
+            </w:pPr>
+            <w:r>
+              <w:t>31999</w:t>
+            </w:r>
+          </w:p>
+        </w:tc>
+        <w:tc>
+          <w:tcPr>
+            <w:tcW w:w="2624" w:type="dxa"/>
+            <w:gridSpan w:val="3"/>
+          </w:tcPr>
+          <w:p>
+            <w:pPr>
+              <w:spacing w:before="240"/>
+              <w:jc w:val="center"/>
+            </w:pPr>
+            <w:r>
+              <w:t>Solicitado novamente o</w:t>
+            </w:r>
+            <w:r>
+              <w:t xml:space="preserve"> telefone</w:t>
+            </w:r>
+            <w:r>
+              <w:t xml:space="preserve"> de usuário</w:t>
+            </w:r>
+          </w:p>
+        </w:tc>
+        <w:tc>
+          <w:tcPr>
+            <w:tcW w:w="2551" w:type="dxa"/>
+          </w:tcPr>
+          <w:p>
+            <w:pPr>
+              <w:spacing w:before="240"/>
+              <w:jc w:val="center"/>
+            </w:pPr>
+            <w:r>
+              <w:t>SIM</w:t>
+            </w:r>
+          </w:p>
+        </w:tc>
+      </w:tr>
+      <w:tr>
+        <w:trPr>
+          <w:trHeight w:val="899"/>
+        </w:trPr>
+        <w:tc>
+          <w:tcPr>
+            <w:tcW w:w="5740" w:type="dxa"/>
+            <w:gridSpan w:val="3"/>
+          </w:tcPr>
+          <w:p>
+            <w:pPr>
+              <w:spacing w:before="240"/>
+              <w:jc w:val="center"/>
+            </w:pPr>
+            <w:r>
+              <w:rPr>
+                <w:b/>
+                <w:bCs/>
+              </w:rPr>
+              <w:lastRenderedPageBreak/>
+              <w:t>“Abc”</w:t>
+            </w:r>
+          </w:p>
+        </w:tc>
+        <w:tc>
+          <w:tcPr>
+            <w:tcW w:w="2624" w:type="dxa"/>
+            <w:gridSpan w:val="3"/>
+          </w:tcPr>
+          <w:p>
+            <w:pPr>
+              <w:spacing w:before="240"/>
+              <w:jc w:val="center"/>
+            </w:pPr>
+            <w:r>
+              <w:t>Solicitado novamente o</w:t>
+            </w:r>
+            <w:r>
+              <w:t xml:space="preserve"> Telefone</w:t>
+            </w:r>
+            <w:r>
+              <w:t xml:space="preserve"> de usuário</w:t>
+            </w:r>
+          </w:p>
+        </w:tc>
+        <w:tc>
+          <w:tcPr>
+            <w:tcW w:w="2551" w:type="dxa"/>
+          </w:tcPr>
+          <w:p>
+            <w:pPr>
+              <w:spacing w:before="240"/>
+              <w:jc w:val="center"/>
+            </w:pPr>
+            <w:r>
+              <w:t>SIM</w:t>
+            </w:r>
+          </w:p>
+        </w:tc>
+      </w:tr>
+    </w:tbl>
+    <w:p>
+      <w:pPr>
+        <w:jc w:val="center"/>
+      </w:pPr>
+    </w:p>
+    <w:p>
+      <w:pPr>
+        <w:jc w:val="center"/>
+      </w:pPr>
+    </w:p>
+    <w:p>
+      <w:pPr>
+        <w:jc w:val="center"/>
+      </w:pPr>
+    </w:p>
+    <w:p>
+      <w:pPr>
+        <w:jc w:val="center"/>
+      </w:pPr>
+    </w:p>
+    <w:p>
+      <w:pPr>
+        <w:jc w:val="center"/>
+      </w:pPr>
+    </w:p>
+    <w:p>
+      <w:pPr>
+        <w:jc w:val="center"/>
+      </w:pPr>
+    </w:p>
+    <w:p>
+      <w:pPr>
+        <w:jc w:val="center"/>
+      </w:pPr>
+    </w:p>
+    <w:p>
+      <w:pPr>
+        <w:jc w:val="center"/>
+      </w:pPr>
+    </w:p>
+    <w:p>
+      <w:pPr>
+        <w:jc w:val="center"/>
+      </w:pPr>
+    </w:p>
+    <w:p>
+      <w:pPr>
+        <w:jc w:val="center"/>
+      </w:pPr>
+    </w:p>
+    <w:p>
+      <w:pPr>
+        <w:jc w:val="center"/>
+      </w:pPr>
+    </w:p>
+    <w:p>
+      <w:pPr>
+        <w:jc w:val="center"/>
+      </w:pPr>
+    </w:p>
+    <w:p>
+      <w:pPr>
+        <w:jc w:val="center"/>
+      </w:pPr>
+    </w:p>
+    <w:tbl>
+      <w:tblPr>
+        <w:tblStyle w:val="Tabelacomgrade"/>
+        <w:tblW w:w="10915" w:type="dxa"/>
+        <w:tblInd w:w="-1139" w:type="dxa"/>
+        <w:tblLook w:val="04A0" w:firstRow="1" w:lastRow="0" w:firstColumn="1" w:lastColumn="0" w:noHBand="0" w:noVBand="1"/>
+      </w:tblPr>
+      <w:tblGrid>
+        <w:gridCol w:w="2802"/>
+        <w:gridCol w:w="1662"/>
+        <w:gridCol w:w="1276"/>
+        <w:gridCol w:w="485"/>
+        <w:gridCol w:w="1747"/>
+        <w:gridCol w:w="392"/>
+        <w:gridCol w:w="2551"/>
+      </w:tblGrid>
+      <w:tr>
+        <w:trPr>
+          <w:trHeight w:val="1027"/>
+        </w:trPr>
+        <w:tc>
+          <w:tcPr>
+            <w:tcW w:w="10915" w:type="dxa"/>
+            <w:gridSpan w:val="7"/>
+          </w:tcPr>
+          <w:p>
+            <w:pPr>
+              <w:spacing w:before="240"/>
+              <w:jc w:val="center"/>
+              <w:rPr>
+                <w:rFonts w:ascii="Arial" w:hAnsi="Arial" w:cs="Arial"/>
+                <w:b/>
+                <w:bCs/>
+              </w:rPr>
+            </w:pPr>
+            <w:r>
+              <w:rPr>
+                <w:rFonts w:ascii="Arial" w:hAnsi="Arial" w:cs="Arial"/>
+                <w:b/>
+                <w:bCs/>
+                <w:sz w:val="24"/>
+                <w:szCs w:val="24"/>
+              </w:rPr>
+              <w:lastRenderedPageBreak/>
+              <w:t>Teste: Cadastro de Clientes</w:t>
+            </w:r>
+            <w:r>
+              <w:rPr>
+                <w:rFonts w:ascii="Arial" w:hAnsi="Arial" w:cs="Arial"/>
+                <w:b/>
+                <w:bCs/>
+                <w:sz w:val="24"/>
+                <w:szCs w:val="24"/>
+              </w:rPr>
+              <w:br/>
+            </w:r>
+            <w:r>
+              <w:rPr>
+                <w:rFonts w:ascii="Arial" w:hAnsi="Arial" w:cs="Arial"/>
+                <w:b/>
+                <w:bCs/>
+              </w:rPr>
+              <w:t>Endereço: Rua</w:t>
+            </w:r>
+          </w:p>
+        </w:tc>
+      </w:tr>
+      <w:tr>
+        <w:trPr>
+          <w:trHeight w:val="553"/>
+        </w:trPr>
+        <w:tc>
+          <w:tcPr>
+            <w:tcW w:w="2802" w:type="dxa"/>
+          </w:tcPr>
+          <w:p>
+            <w:pPr>
+              <w:spacing w:before="240"/>
+              <w:jc w:val="center"/>
+              <w:rPr>
+                <w:b/>
+                <w:bCs/>
+              </w:rPr>
+            </w:pPr>
+            <w:r>
+              <w:rPr>
+                <w:b/>
+                <w:bCs/>
+              </w:rPr>
+              <w:t>Entradas</w:t>
+            </w:r>
+          </w:p>
+        </w:tc>
+        <w:tc>
+          <w:tcPr>
+            <w:tcW w:w="1662" w:type="dxa"/>
+          </w:tcPr>
+          <w:p>
+            <w:pPr>
+              <w:spacing w:before="240"/>
+              <w:jc w:val="center"/>
+              <w:rPr>
+                <w:b/>
+                <w:bCs/>
+              </w:rPr>
+            </w:pPr>
+            <w:r>
+              <w:rPr>
+                <w:b/>
+                <w:bCs/>
+              </w:rPr>
+              <w:t>Classes válidas</w:t>
+            </w:r>
+          </w:p>
+        </w:tc>
+        <w:tc>
+          <w:tcPr>
+            <w:tcW w:w="1761" w:type="dxa"/>
+            <w:gridSpan w:val="2"/>
+          </w:tcPr>
+          <w:p>
+            <w:pPr>
+              <w:spacing w:before="240"/>
+              <w:jc w:val="center"/>
+              <w:rPr>
+                <w:b/>
+                <w:bCs/>
+              </w:rPr>
+            </w:pPr>
+            <w:r>
+              <w:rPr>
+                <w:b/>
+                <w:bCs/>
+              </w:rPr>
+              <w:t>Resultado Esperado</w:t>
+            </w:r>
+          </w:p>
+        </w:tc>
+        <w:tc>
+          <w:tcPr>
+            <w:tcW w:w="1747" w:type="dxa"/>
+          </w:tcPr>
+          <w:p>
+            <w:pPr>
+              <w:spacing w:before="240"/>
+              <w:jc w:val="center"/>
+              <w:rPr>
+                <w:b/>
+                <w:bCs/>
+              </w:rPr>
+            </w:pPr>
+            <w:r>
+              <w:rPr>
+                <w:b/>
+                <w:bCs/>
+              </w:rPr>
+              <w:t>Classes Inválidas</w:t>
+            </w:r>
+          </w:p>
+        </w:tc>
+        <w:tc>
+          <w:tcPr>
+            <w:tcW w:w="2943" w:type="dxa"/>
+            <w:gridSpan w:val="2"/>
+          </w:tcPr>
+          <w:p>
+            <w:pPr>
+              <w:spacing w:before="240"/>
+              <w:jc w:val="center"/>
+              <w:rPr>
+                <w:b/>
+                <w:bCs/>
+              </w:rPr>
+            </w:pPr>
+            <w:r>
+              <w:rPr>
+                <w:b/>
+                <w:bCs/>
+              </w:rPr>
+              <w:t>Resultado Esperado</w:t>
+            </w:r>
+          </w:p>
+        </w:tc>
+      </w:tr>
+      <w:tr>
+        <w:trPr>
+          <w:trHeight w:val="1697"/>
+        </w:trPr>
+        <w:tc>
+          <w:tcPr>
+            <w:tcW w:w="2802" w:type="dxa"/>
+          </w:tcPr>
+          <w:p>
+            <w:pPr>
+              <w:spacing w:before="240"/>
+              <w:jc w:val="center"/>
+            </w:pPr>
+          </w:p>
+          <w:p>
+            <w:pPr>
+              <w:spacing w:before="240"/>
+              <w:jc w:val="center"/>
+            </w:pPr>
+            <w:r>
+              <w:t>Caracteres</w:t>
+            </w:r>
+          </w:p>
+        </w:tc>
+        <w:tc>
+          <w:tcPr>
+            <w:tcW w:w="1662" w:type="dxa"/>
+          </w:tcPr>
+          <w:p>
+            <w:pPr>
+              <w:spacing w:before="240"/>
+              <w:jc w:val="center"/>
+            </w:pPr>
+            <w:r>
+              <w:t>N</w:t>
+            </w:r>
+            <w:r>
+              <w:t>ú</w:t>
+            </w:r>
+            <w:r>
+              <w:t>mero de caracteres maior que 1 e menor que 100</w:t>
+            </w:r>
+          </w:p>
+        </w:tc>
+        <w:tc>
+          <w:tcPr>
+            <w:tcW w:w="1761" w:type="dxa"/>
+            <w:gridSpan w:val="2"/>
+          </w:tcPr>
+          <w:p>
+            <w:pPr>
+              <w:spacing w:before="240"/>
+              <w:jc w:val="center"/>
+            </w:pPr>
+            <w:r>
+              <w:t>Prosseguimento das instruções</w:t>
+            </w:r>
+          </w:p>
+        </w:tc>
+        <w:tc>
+          <w:tcPr>
+            <w:tcW w:w="1747" w:type="dxa"/>
+          </w:tcPr>
+          <w:p>
+            <w:pPr>
+              <w:spacing w:before="240"/>
+              <w:jc w:val="center"/>
+            </w:pPr>
+            <w:r>
+              <w:t>Número de caracteres menor que 1 e maior que 100</w:t>
+            </w:r>
+          </w:p>
+        </w:tc>
+        <w:tc>
+          <w:tcPr>
+            <w:tcW w:w="2943" w:type="dxa"/>
+            <w:gridSpan w:val="2"/>
+          </w:tcPr>
+          <w:p>
+            <w:pPr>
+              <w:spacing w:before="240"/>
+              <w:jc w:val="center"/>
+            </w:pPr>
+            <w:r>
+              <w:t>Solicitar uma entrada válida</w:t>
+            </w:r>
+          </w:p>
+        </w:tc>
+      </w:tr>
+      <w:tr>
+        <w:trPr>
+          <w:trHeight w:val="831"/>
+        </w:trPr>
+        <w:tc>
+          <w:tcPr>
+            <w:tcW w:w="10915" w:type="dxa"/>
+            <w:gridSpan w:val="7"/>
+          </w:tcPr>
+          <w:p>
+            <w:pPr>
+              <w:spacing w:before="240"/>
+              <w:jc w:val="center"/>
+              <w:rPr>
+                <w:b/>
+                <w:bCs/>
+                <w:sz w:val="28"/>
+                <w:szCs w:val="28"/>
+              </w:rPr>
+            </w:pPr>
+            <w:r>
+              <w:rPr>
+                <w:b/>
+                <w:bCs/>
+                <w:sz w:val="28"/>
+                <w:szCs w:val="28"/>
+              </w:rPr>
+              <w:t>Relatório de execução de testes</w:t>
+            </w:r>
+          </w:p>
+        </w:tc>
+      </w:tr>
+      <w:tr>
+        <w:trPr>
+          <w:trHeight w:val="697"/>
+        </w:trPr>
+        <w:tc>
+          <w:tcPr>
+            <w:tcW w:w="5740" w:type="dxa"/>
+            <w:gridSpan w:val="3"/>
+          </w:tcPr>
+          <w:p>
+            <w:pPr>
+              <w:spacing w:before="240"/>
+              <w:jc w:val="center"/>
+              <w:rPr>
+                <w:b/>
+                <w:bCs/>
+              </w:rPr>
+            </w:pPr>
+            <w:r>
+              <w:rPr>
+                <w:b/>
+                <w:bCs/>
+              </w:rPr>
+              <w:t>Entradas</w:t>
+            </w:r>
+          </w:p>
+        </w:tc>
+        <w:tc>
+          <w:tcPr>
+            <w:tcW w:w="2624" w:type="dxa"/>
+            <w:gridSpan w:val="3"/>
+          </w:tcPr>
+          <w:p>
+            <w:pPr>
+              <w:spacing w:before="240"/>
+              <w:jc w:val="center"/>
+              <w:rPr>
+                <w:b/>
+                <w:bCs/>
+              </w:rPr>
+            </w:pPr>
+            <w:r>
+              <w:rPr>
+                <w:b/>
+                <w:bCs/>
+              </w:rPr>
+              <w:t>Resultado</w:t>
+            </w:r>
+          </w:p>
+        </w:tc>
+        <w:tc>
+          <w:tcPr>
+            <w:tcW w:w="2551" w:type="dxa"/>
+          </w:tcPr>
+          <w:p>
+            <w:pPr>
+              <w:spacing w:before="240"/>
+              <w:jc w:val="center"/>
+              <w:rPr>
+                <w:b/>
+                <w:bCs/>
+              </w:rPr>
+            </w:pPr>
+            <w:r>
+              <w:rPr>
+                <w:b/>
+                <w:bCs/>
+              </w:rPr>
+              <w:t>Aprovado?</w:t>
+            </w:r>
+          </w:p>
+        </w:tc>
+      </w:tr>
+      <w:tr>
+        <w:trPr>
+          <w:trHeight w:val="899"/>
+        </w:trPr>
+        <w:tc>
+          <w:tcPr>
+            <w:tcW w:w="5740" w:type="dxa"/>
+            <w:gridSpan w:val="3"/>
+          </w:tcPr>
+          <w:p>
+            <w:pPr>
+              <w:spacing w:before="240"/>
+              <w:jc w:val="center"/>
+            </w:pPr>
+            <w:r>
+              <w:t>Bernardo Vasconcelos</w:t>
+            </w:r>
+          </w:p>
+        </w:tc>
+        <w:tc>
+          <w:tcPr>
+            <w:tcW w:w="2624" w:type="dxa"/>
+            <w:gridSpan w:val="3"/>
+          </w:tcPr>
+          <w:p>
+            <w:pPr>
+              <w:spacing w:before="240"/>
+              <w:jc w:val="center"/>
+            </w:pPr>
+            <w:r>
+              <w:t>Solicita o número da rua.</w:t>
+            </w:r>
+          </w:p>
+        </w:tc>
+        <w:tc>
+          <w:tcPr>
+            <w:tcW w:w="2551" w:type="dxa"/>
+          </w:tcPr>
+          <w:p>
+            <w:pPr>
+              <w:spacing w:before="240"/>
+              <w:jc w:val="center"/>
+            </w:pPr>
+            <w:r>
+              <w:t>SIM</w:t>
+            </w:r>
+          </w:p>
+        </w:tc>
+      </w:tr>
+      <w:tr>
+        <w:trPr>
+          <w:trHeight w:val="899"/>
+        </w:trPr>
+        <w:tc>
+          <w:tcPr>
+            <w:tcW w:w="5740" w:type="dxa"/>
+            <w:gridSpan w:val="3"/>
+          </w:tcPr>
+          <w:p>
+            <w:pPr>
+              <w:spacing w:before="240"/>
+              <w:jc w:val="center"/>
+            </w:pPr>
+            <w:r>
+              <w:t>123</w:t>
+            </w:r>
+          </w:p>
+        </w:tc>
+        <w:tc>
+          <w:tcPr>
+            <w:tcW w:w="2624" w:type="dxa"/>
+            <w:gridSpan w:val="3"/>
+          </w:tcPr>
+          <w:p>
+            <w:pPr>
+              <w:spacing w:before="240"/>
+              <w:jc w:val="center"/>
+            </w:pPr>
+            <w:r>
+              <w:t xml:space="preserve">Solicitado novamente </w:t>
+            </w:r>
+            <w:r>
+              <w:t>a Rua</w:t>
+            </w:r>
+          </w:p>
+        </w:tc>
+        <w:tc>
+          <w:tcPr>
+            <w:tcW w:w="2551" w:type="dxa"/>
+          </w:tcPr>
+          <w:p>
+            <w:pPr>
+              <w:spacing w:before="240"/>
+              <w:jc w:val="center"/>
+            </w:pPr>
+            <w:r>
+              <w:t>SIM</w:t>
+            </w:r>
+          </w:p>
+        </w:tc>
+      </w:tr>
+      <w:tr>
+        <w:trPr>
+          <w:trHeight w:val="899"/>
+        </w:trPr>
+        <w:tc>
+          <w:tcPr>
+            <w:tcW w:w="5740" w:type="dxa"/>
+            <w:gridSpan w:val="3"/>
+          </w:tcPr>
+          <w:p>
+            <w:pPr>
+              <w:spacing w:before="240"/>
+              <w:jc w:val="center"/>
+            </w:pPr>
+            <w:r>
+              <w:t>@Bernardo Vasconcelos</w:t>
+            </w:r>
+          </w:p>
+        </w:tc>
+        <w:tc>
+          <w:tcPr>
+            <w:tcW w:w="2624" w:type="dxa"/>
+            <w:gridSpan w:val="3"/>
+          </w:tcPr>
+          <w:p>
+            <w:pPr>
+              <w:spacing w:before="240"/>
+              <w:jc w:val="center"/>
+            </w:pPr>
+            <w:r>
+              <w:t>Solicitado novamente a Rua</w:t>
+            </w:r>
+          </w:p>
+        </w:tc>
+        <w:tc>
+          <w:tcPr>
+            <w:tcW w:w="2551" w:type="dxa"/>
+          </w:tcPr>
+          <w:p>
+            <w:pPr>
+              <w:spacing w:before="240"/>
+              <w:jc w:val="center"/>
+            </w:pPr>
+            <w:r>
+              <w:t>SIM</w:t>
+            </w:r>
+          </w:p>
+        </w:tc>
+      </w:tr>
+    </w:tbl>
+    <w:p>
+      <w:pPr>
+        <w:jc w:val="center"/>
+      </w:pPr>
+    </w:p>
+    <w:p>
+      <w:pPr>
+        <w:jc w:val="center"/>
+      </w:pPr>
+    </w:p>
+    <w:p>
+      <w:pPr>
+        <w:jc w:val="center"/>
+      </w:pPr>
+    </w:p>
+    <w:p>
+      <w:pPr>
+        <w:jc w:val="center"/>
+      </w:pPr>
+    </w:p>
+    <w:p>
+      <w:pPr>
+        <w:jc w:val="center"/>
+      </w:pPr>
+    </w:p>
+    <w:p>
+      <w:pPr>
+        <w:jc w:val="center"/>
+      </w:pPr>
+    </w:p>
+    <w:p>
+      <w:pPr>
+        <w:jc w:val="center"/>
+      </w:pPr>
+    </w:p>
+    <w:p>
+      <w:pPr>
+        <w:jc w:val="center"/>
+      </w:pPr>
+    </w:p>
+    <w:p>
+      <w:pPr>
+        <w:jc w:val="center"/>
+      </w:pPr>
+    </w:p>
+    <w:p>
+      <w:pPr>
+        <w:jc w:val="center"/>
+      </w:pPr>
+    </w:p>
+    <w:p>
+      <w:pPr>
+        <w:jc w:val="center"/>
+      </w:pPr>
+    </w:p>
+    <w:p>
+      <w:pPr>
+        <w:jc w:val="center"/>
+      </w:pPr>
+    </w:p>
+    <w:tbl>
+      <w:tblPr>
+        <w:tblStyle w:val="Tabelacomgrade"/>
+        <w:tblW w:w="10915" w:type="dxa"/>
+        <w:tblInd w:w="-1139" w:type="dxa"/>
+        <w:tblLook w:val="04A0" w:firstRow="1" w:lastRow="0" w:firstColumn="1" w:lastColumn="0" w:noHBand="0" w:noVBand="1"/>
+      </w:tblPr>
+      <w:tblGrid>
+        <w:gridCol w:w="2802"/>
+        <w:gridCol w:w="1662"/>
+        <w:gridCol w:w="1276"/>
+        <w:gridCol w:w="485"/>
+        <w:gridCol w:w="1747"/>
+        <w:gridCol w:w="392"/>
+        <w:gridCol w:w="2551"/>
+      </w:tblGrid>
+      <w:tr>
+        <w:trPr>
+          <w:trHeight w:val="1027"/>
+        </w:trPr>
+        <w:tc>
+          <w:tcPr>
+            <w:tcW w:w="10915" w:type="dxa"/>
+            <w:gridSpan w:val="7"/>
+          </w:tcPr>
+          <w:p>
+            <w:pPr>
+              <w:spacing w:before="240"/>
+              <w:jc w:val="center"/>
+              <w:rPr>
+                <w:rFonts w:ascii="Arial" w:hAnsi="Arial" w:cs="Arial"/>
+                <w:b/>
+                <w:bCs/>
+              </w:rPr>
+            </w:pPr>
+            <w:r>
+              <w:rPr>
+                <w:rFonts w:ascii="Arial" w:hAnsi="Arial" w:cs="Arial"/>
+                <w:b/>
+                <w:bCs/>
+                <w:sz w:val="24"/>
+                <w:szCs w:val="24"/>
+              </w:rPr>
+              <w:t>Teste: Cadastro de Clientes</w:t>
+            </w:r>
+            <w:r>
+              <w:rPr>
+                <w:rFonts w:ascii="Arial" w:hAnsi="Arial" w:cs="Arial"/>
+                <w:b/>
+                <w:bCs/>
+                <w:sz w:val="24"/>
+                <w:szCs w:val="24"/>
+              </w:rPr>
+              <w:br/>
+            </w:r>
+            <w:r>
+              <w:rPr>
+                <w:rFonts w:ascii="Arial" w:hAnsi="Arial" w:cs="Arial"/>
+                <w:b/>
+                <w:bCs/>
+                <w:sz w:val="24"/>
+                <w:szCs w:val="24"/>
+              </w:rPr>
+              <w:t>Endereço: Numero</w:t>
+            </w:r>
+          </w:p>
+        </w:tc>
+      </w:tr>
+      <w:tr>
+        <w:trPr>
+          <w:trHeight w:val="553"/>
+        </w:trPr>
+        <w:tc>
+          <w:tcPr>
+            <w:tcW w:w="2802" w:type="dxa"/>
+          </w:tcPr>
+          <w:p>
+            <w:pPr>
+              <w:spacing w:before="240"/>
+              <w:jc w:val="center"/>
+              <w:rPr>
+                <w:b/>
+                <w:bCs/>
+              </w:rPr>
+            </w:pPr>
+            <w:r>
+              <w:rPr>
+                <w:b/>
+                <w:bCs/>
+              </w:rPr>
+              <w:t>Entradas</w:t>
+            </w:r>
+          </w:p>
+        </w:tc>
+        <w:tc>
+          <w:tcPr>
+            <w:tcW w:w="1662" w:type="dxa"/>
+          </w:tcPr>
+          <w:p>
+            <w:pPr>
+              <w:spacing w:before="240"/>
+              <w:jc w:val="center"/>
+              <w:rPr>
+                <w:b/>
+                <w:bCs/>
+              </w:rPr>
+            </w:pPr>
+            <w:r>
+              <w:rPr>
+                <w:b/>
+                <w:bCs/>
+              </w:rPr>
+              <w:t>Classes válidas</w:t>
+            </w:r>
+          </w:p>
+        </w:tc>
+        <w:tc>
+          <w:tcPr>
+            <w:tcW w:w="1761" w:type="dxa"/>
+            <w:gridSpan w:val="2"/>
+          </w:tcPr>
+          <w:p>
+            <w:pPr>
+              <w:spacing w:before="240"/>
+              <w:jc w:val="center"/>
+              <w:rPr>
+                <w:b/>
+                <w:bCs/>
+              </w:rPr>
+            </w:pPr>
+            <w:r>
+              <w:rPr>
+                <w:b/>
+                <w:bCs/>
+              </w:rPr>
+              <w:t>Resultado Esperado</w:t>
+            </w:r>
+          </w:p>
+        </w:tc>
+        <w:tc>
+          <w:tcPr>
+            <w:tcW w:w="1747" w:type="dxa"/>
+          </w:tcPr>
+          <w:p>
+            <w:pPr>
+              <w:spacing w:before="240"/>
+              <w:jc w:val="center"/>
+              <w:rPr>
+                <w:b/>
+                <w:bCs/>
+              </w:rPr>
+            </w:pPr>
+            <w:r>
+              <w:rPr>
+                <w:b/>
+                <w:bCs/>
+              </w:rPr>
+              <w:t>Classes Inválidas</w:t>
+            </w:r>
+          </w:p>
+        </w:tc>
+        <w:tc>
+          <w:tcPr>
+            <w:tcW w:w="2943" w:type="dxa"/>
+            <w:gridSpan w:val="2"/>
+          </w:tcPr>
+          <w:p>
+            <w:pPr>
+              <w:spacing w:before="240"/>
+              <w:jc w:val="center"/>
+              <w:rPr>
+                <w:b/>
+                <w:bCs/>
+              </w:rPr>
+            </w:pPr>
+            <w:r>
+              <w:rPr>
+                <w:b/>
+                <w:bCs/>
+              </w:rPr>
+              <w:t>Resultado Esperado</w:t>
+            </w:r>
+          </w:p>
+        </w:tc>
+      </w:tr>
+      <w:tr>
+        <w:trPr>
+          <w:trHeight w:val="1697"/>
+        </w:trPr>
+        <w:tc>
+          <w:tcPr>
+            <w:tcW w:w="2802" w:type="dxa"/>
+          </w:tcPr>
+          <w:p>
+            <w:pPr>
+              <w:spacing w:before="240"/>
+              <w:jc w:val="center"/>
+            </w:pPr>
+          </w:p>
+          <w:p>
+            <w:pPr>
+              <w:spacing w:before="240"/>
+              <w:jc w:val="center"/>
+            </w:pPr>
+            <w:r>
+              <w:t>N</w:t>
+            </w:r>
+            <w:r>
+              <w:t>ú</w:t>
+            </w:r>
+            <w:r>
+              <w:t>meros inteiros</w:t>
+            </w:r>
+          </w:p>
+        </w:tc>
+        <w:tc>
+          <w:tcPr>
+            <w:tcW w:w="1662" w:type="dxa"/>
+          </w:tcPr>
+          <w:p>
+            <w:pPr>
+              <w:spacing w:before="240"/>
+              <w:jc w:val="center"/>
+            </w:pPr>
+            <w:r>
+              <w:t>N</w:t>
+            </w:r>
+            <w:r>
+              <w:t>ú</w:t>
+            </w:r>
+            <w:r>
+              <w:t>meros inteiros maiores que 0 e menores ou igual a 9</w:t>
+            </w:r>
+          </w:p>
+        </w:tc>
+        <w:tc>
+          <w:tcPr>
+            <w:tcW w:w="1761" w:type="dxa"/>
+            <w:gridSpan w:val="2"/>
+          </w:tcPr>
+          <w:p>
+            <w:pPr>
+              <w:spacing w:before="240"/>
+              <w:jc w:val="center"/>
+            </w:pPr>
+            <w:r>
+              <w:t>Prosseguimento das instruções</w:t>
+            </w:r>
+          </w:p>
+        </w:tc>
+        <w:tc>
+          <w:tcPr>
+            <w:tcW w:w="1747" w:type="dxa"/>
+          </w:tcPr>
+          <w:p>
+            <w:pPr>
+              <w:spacing w:before="240"/>
+              <w:jc w:val="center"/>
+            </w:pPr>
+            <w:r>
+              <w:t>Número de dígitos</w:t>
+            </w:r>
+            <w:r>
+              <w:t xml:space="preserve"> menores que zero</w:t>
+            </w:r>
+            <w:r>
+              <w:t xml:space="preserve"> </w:t>
+            </w:r>
+          </w:p>
+        </w:tc>
+        <w:tc>
+          <w:tcPr>
+            <w:tcW w:w="2943" w:type="dxa"/>
+            <w:gridSpan w:val="2"/>
+          </w:tcPr>
+          <w:p>
+            <w:pPr>
+              <w:spacing w:before="240"/>
+              <w:jc w:val="center"/>
+            </w:pPr>
+          </w:p>
+          <w:p>
+            <w:pPr>
+              <w:spacing w:before="240"/>
+              <w:jc w:val="center"/>
+            </w:pPr>
+            <w:r>
+              <w:t>Solicitar uma entrada válida</w:t>
+            </w:r>
+          </w:p>
+        </w:tc>
+      </w:tr>
+      <w:tr>
+        <w:trPr>
+          <w:trHeight w:val="831"/>
+        </w:trPr>
+        <w:tc>
+          <w:tcPr>
+            <w:tcW w:w="10915" w:type="dxa"/>
+            <w:gridSpan w:val="7"/>
+          </w:tcPr>
+          <w:p>
+            <w:pPr>
+              <w:spacing w:before="240"/>
+              <w:jc w:val="center"/>
+              <w:rPr>
+                <w:b/>
+                <w:bCs/>
+                <w:sz w:val="28"/>
+                <w:szCs w:val="28"/>
+              </w:rPr>
+            </w:pPr>
+            <w:r>
+              <w:rPr>
+                <w:b/>
+                <w:bCs/>
+                <w:sz w:val="28"/>
+                <w:szCs w:val="28"/>
+              </w:rPr>
+              <w:lastRenderedPageBreak/>
+              <w:t>Relatório de execução de testes</w:t>
+            </w:r>
+          </w:p>
+        </w:tc>
+      </w:tr>
+      <w:tr>
+        <w:trPr>
+          <w:trHeight w:val="697"/>
+        </w:trPr>
+        <w:tc>
+          <w:tcPr>
+            <w:tcW w:w="5740" w:type="dxa"/>
+            <w:gridSpan w:val="3"/>
+          </w:tcPr>
+          <w:p>
+            <w:pPr>
+              <w:spacing w:before="240"/>
+              <w:jc w:val="center"/>
+              <w:rPr>
+                <w:b/>
+                <w:bCs/>
+              </w:rPr>
+            </w:pPr>
+            <w:r>
+              <w:rPr>
+                <w:b/>
+                <w:bCs/>
+              </w:rPr>
+              <w:t>Entradas</w:t>
+            </w:r>
+          </w:p>
+        </w:tc>
+        <w:tc>
+          <w:tcPr>
+            <w:tcW w:w="2624" w:type="dxa"/>
+            <w:gridSpan w:val="3"/>
+          </w:tcPr>
+          <w:p>
+            <w:pPr>
+              <w:spacing w:before="240"/>
+              <w:jc w:val="center"/>
+              <w:rPr>
+                <w:b/>
+                <w:bCs/>
+              </w:rPr>
+            </w:pPr>
+            <w:r>
+              <w:rPr>
+                <w:b/>
+                <w:bCs/>
+              </w:rPr>
+              <w:t>Resultado</w:t>
+            </w:r>
+          </w:p>
+        </w:tc>
+        <w:tc>
+          <w:tcPr>
+            <w:tcW w:w="2551" w:type="dxa"/>
+          </w:tcPr>
+          <w:p>
+            <w:pPr>
+              <w:spacing w:before="240"/>
+              <w:jc w:val="center"/>
+              <w:rPr>
+                <w:b/>
+                <w:bCs/>
+              </w:rPr>
+            </w:pPr>
+            <w:r>
+              <w:rPr>
+                <w:b/>
+                <w:bCs/>
+              </w:rPr>
+              <w:t>Aprovado?</w:t>
+            </w:r>
+          </w:p>
+        </w:tc>
+      </w:tr>
+      <w:tr>
+        <w:trPr>
+          <w:trHeight w:val="899"/>
+        </w:trPr>
+        <w:tc>
+          <w:tcPr>
+            <w:tcW w:w="5740" w:type="dxa"/>
+            <w:gridSpan w:val="3"/>
+          </w:tcPr>
+          <w:p>
+            <w:pPr>
+              <w:spacing w:before="240"/>
+              <w:jc w:val="center"/>
+            </w:pPr>
+            <w:r>
+              <w:t>123</w:t>
+            </w:r>
+          </w:p>
+        </w:tc>
+        <w:tc>
+          <w:tcPr>
+            <w:tcW w:w="2624" w:type="dxa"/>
+            <w:gridSpan w:val="3"/>
+          </w:tcPr>
+          <w:p>
+            <w:pPr>
+              <w:spacing w:before="240"/>
+              <w:jc w:val="center"/>
+            </w:pPr>
+            <w:r>
+              <w:t>Solicita a entrada da</w:t>
+            </w:r>
+            <w:r>
+              <w:t xml:space="preserve"> cidade/estado</w:t>
+            </w:r>
+            <w:r>
+              <w:t xml:space="preserve"> do cliente</w:t>
+            </w:r>
+          </w:p>
+        </w:tc>
+        <w:tc>
+          <w:tcPr>
+            <w:tcW w:w="2551" w:type="dxa"/>
+          </w:tcPr>
+          <w:p>
+            <w:pPr>
+              <w:spacing w:before="240"/>
+              <w:jc w:val="center"/>
+            </w:pPr>
+            <w:r>
+              <w:t>SIM</w:t>
+            </w:r>
+          </w:p>
+        </w:tc>
+      </w:tr>
+      <w:tr>
+        <w:trPr>
+          <w:trHeight w:val="899"/>
+        </w:trPr>
+        <w:tc>
+          <w:tcPr>
+            <w:tcW w:w="5740" w:type="dxa"/>
+            <w:gridSpan w:val="3"/>
+          </w:tcPr>
+          <w:p>
+            <w:pPr>
+              <w:spacing w:before="240"/>
+              <w:jc w:val="center"/>
+            </w:pPr>
+            <w:r>
+              <w:t>“ABC”</w:t>
+            </w:r>
+          </w:p>
+        </w:tc>
+        <w:tc>
+          <w:tcPr>
+            <w:tcW w:w="2624" w:type="dxa"/>
+            <w:gridSpan w:val="3"/>
+          </w:tcPr>
+          <w:p>
+            <w:pPr>
+              <w:spacing w:before="240"/>
+              <w:jc w:val="center"/>
+            </w:pPr>
+            <w:r>
+              <w:t>Solicitado novamente o n</w:t>
+            </w:r>
+            <w:r>
+              <w:t>ú</w:t>
+            </w:r>
+            <w:r>
+              <w:t>mero</w:t>
+            </w:r>
+          </w:p>
+        </w:tc>
+        <w:tc>
+          <w:tcPr>
+            <w:tcW w:w="2551" w:type="dxa"/>
+          </w:tcPr>
+          <w:p>
+            <w:pPr>
+              <w:spacing w:before="240"/>
+              <w:jc w:val="center"/>
+            </w:pPr>
+            <w:r>
+              <w:t>SIM</w:t>
+            </w:r>
+          </w:p>
+        </w:tc>
+      </w:tr>
+      <w:tr>
+        <w:trPr>
+          <w:trHeight w:val="899"/>
+        </w:trPr>
+        <w:tc>
+          <w:tcPr>
+            <w:tcW w:w="5740" w:type="dxa"/>
+            <w:gridSpan w:val="3"/>
+          </w:tcPr>
+          <w:p>
+            <w:pPr>
+              <w:spacing w:before="240"/>
+              <w:jc w:val="center"/>
+            </w:pPr>
+            <w:r>
+              <w:t>@123</w:t>
+            </w:r>
+          </w:p>
+        </w:tc>
+        <w:tc>
+          <w:tcPr>
+            <w:tcW w:w="2624" w:type="dxa"/>
+            <w:gridSpan w:val="3"/>
+          </w:tcPr>
+          <w:p>
+            <w:pPr>
+              <w:spacing w:before="240"/>
+              <w:jc w:val="center"/>
+            </w:pPr>
+            <w:r>
+              <w:t>Solicitado novamente o</w:t>
+            </w:r>
+            <w:r>
+              <w:t xml:space="preserve"> Numero</w:t>
+            </w:r>
+          </w:p>
+        </w:tc>
+        <w:tc>
+          <w:tcPr>
+            <w:tcW w:w="2551" w:type="dxa"/>
+          </w:tcPr>
+          <w:p>
+            <w:pPr>
+              <w:spacing w:before="240"/>
+              <w:jc w:val="center"/>
+            </w:pPr>
+            <w:r>
+              <w:t>SIM</w:t>
+            </w:r>
+          </w:p>
+        </w:tc>
+      </w:tr>
+    </w:tbl>
+    <w:p>
+      <w:pPr>
+        <w:jc w:val="center"/>
+      </w:pPr>
+    </w:p>
+    <w:p>
+      <w:pPr>
+        <w:jc w:val="center"/>
+      </w:pPr>
+    </w:p>
+    <w:p>
+      <w:pPr>
+        <w:jc w:val="center"/>
+      </w:pPr>
+    </w:p>
+    <w:p>
+      <w:pPr>
+        <w:jc w:val="center"/>
+      </w:pPr>
+    </w:p>
+    <w:p>
+      <w:pPr>
+        <w:jc w:val="center"/>
+      </w:pPr>
+    </w:p>
+    <w:p>
+      <w:pPr>
+        <w:jc w:val="center"/>
+      </w:pPr>
+    </w:p>
+    <w:p>
+      <w:pPr>
+        <w:jc w:val="center"/>
+      </w:pPr>
+    </w:p>
+    <w:p>
+      <w:pPr>
+        <w:jc w:val="center"/>
+      </w:pPr>
+    </w:p>
+    <w:p>
+      <w:pPr>
+        <w:jc w:val="center"/>
+      </w:pPr>
+    </w:p>
+    <w:p>
+      <w:pPr>
+        <w:jc w:val="center"/>
+      </w:pPr>
+    </w:p>
+    <w:p>
+      <w:pPr>
+        <w:jc w:val="center"/>
+      </w:pPr>
+    </w:p>
+    <w:p>
+      <w:pPr>
+        <w:jc w:val="center"/>
+      </w:pPr>
+    </w:p>
+    <w:p>
+      <w:pPr>
+        <w:jc w:val="center"/>
+      </w:pPr>
+    </w:p>
+    <w:tbl>
+      <w:tblPr>
+        <w:tblStyle w:val="Tabelacomgrade"/>
+        <w:tblW w:w="10915" w:type="dxa"/>
+        <w:tblInd w:w="-1139" w:type="dxa"/>
+        <w:tblLook w:val="04A0" w:firstRow="1" w:lastRow="0" w:firstColumn="1" w:lastColumn="0" w:noHBand="0" w:noVBand="1"/>
+      </w:tblPr>
+      <w:tblGrid>
+        <w:gridCol w:w="2802"/>
+        <w:gridCol w:w="1662"/>
+        <w:gridCol w:w="1276"/>
+        <w:gridCol w:w="485"/>
+        <w:gridCol w:w="1747"/>
+        <w:gridCol w:w="392"/>
+        <w:gridCol w:w="2551"/>
+      </w:tblGrid>
+      <w:tr>
+        <w:trPr>
+          <w:trHeight w:val="1027"/>
+        </w:trPr>
+        <w:tc>
+          <w:tcPr>
+            <w:tcW w:w="10915" w:type="dxa"/>
+            <w:gridSpan w:val="7"/>
+          </w:tcPr>
+          <w:p>
+            <w:pPr>
+              <w:spacing w:before="240"/>
+              <w:jc w:val="center"/>
+              <w:rPr>
+                <w:rFonts w:ascii="Arial" w:hAnsi="Arial" w:cs="Arial"/>
+                <w:b/>
+                <w:bCs/>
+              </w:rPr>
+            </w:pPr>
+            <w:r>
+              <w:rPr>
+                <w:rFonts w:ascii="Arial" w:hAnsi="Arial" w:cs="Arial"/>
+                <w:b/>
+                <w:bCs/>
+                <w:sz w:val="24"/>
+                <w:szCs w:val="24"/>
+              </w:rPr>
+              <w:t>Teste: Cadastro de Clientes</w:t>
+            </w:r>
+            <w:r>
+              <w:rPr>
+                <w:rFonts w:ascii="Arial" w:hAnsi="Arial" w:cs="Arial"/>
+                <w:b/>
+                <w:bCs/>
+                <w:sz w:val="24"/>
+                <w:szCs w:val="24"/>
+              </w:rPr>
+              <w:br/>
+            </w:r>
+            <w:r>
+              <w:rPr>
+                <w:rFonts w:ascii="Arial" w:hAnsi="Arial" w:cs="Arial"/>
+                <w:b/>
+                <w:bCs/>
+              </w:rPr>
+              <w:t xml:space="preserve">Endereço: </w:t>
+            </w:r>
+            <w:r>
+              <w:rPr>
+                <w:rFonts w:ascii="Arial" w:hAnsi="Arial" w:cs="Arial"/>
+                <w:b/>
+                <w:bCs/>
+              </w:rPr>
+              <w:t>Cidade/Estado</w:t>
+            </w:r>
+          </w:p>
+        </w:tc>
+      </w:tr>
+      <w:tr>
+        <w:trPr>
+          <w:trHeight w:val="553"/>
+        </w:trPr>
+        <w:tc>
+          <w:tcPr>
+            <w:tcW w:w="2802" w:type="dxa"/>
+          </w:tcPr>
+          <w:p>
+            <w:pPr>
+              <w:spacing w:before="240"/>
+              <w:jc w:val="center"/>
+              <w:rPr>
+                <w:b/>
+                <w:bCs/>
+              </w:rPr>
+            </w:pPr>
+            <w:r>
+              <w:rPr>
+                <w:b/>
+                <w:bCs/>
+              </w:rPr>
+              <w:t>Entradas</w:t>
+            </w:r>
+          </w:p>
+        </w:tc>
+        <w:tc>
+          <w:tcPr>
+            <w:tcW w:w="1662" w:type="dxa"/>
+          </w:tcPr>
+          <w:p>
+            <w:pPr>
+              <w:spacing w:before="240"/>
+              <w:jc w:val="center"/>
+              <w:rPr>
+                <w:b/>
+                <w:bCs/>
+              </w:rPr>
+            </w:pPr>
+            <w:r>
+              <w:rPr>
+                <w:b/>
+                <w:bCs/>
+              </w:rPr>
+              <w:t>Classes válidas</w:t>
+            </w:r>
+          </w:p>
+        </w:tc>
+        <w:tc>
+          <w:tcPr>
+            <w:tcW w:w="1761" w:type="dxa"/>
+            <w:gridSpan w:val="2"/>
+          </w:tcPr>
+          <w:p>
+            <w:pPr>
+              <w:spacing w:before="240"/>
+              <w:jc w:val="center"/>
+              <w:rPr>
+                <w:b/>
+                <w:bCs/>
+              </w:rPr>
+            </w:pPr>
+            <w:r>
+              <w:rPr>
+                <w:b/>
+                <w:bCs/>
+              </w:rPr>
+              <w:t>Resultado Esperado</w:t>
+            </w:r>
+          </w:p>
+        </w:tc>
+        <w:tc>
+          <w:tcPr>
+            <w:tcW w:w="1747" w:type="dxa"/>
+          </w:tcPr>
+          <w:p>
+            <w:pPr>
+              <w:spacing w:before="240"/>
+              <w:jc w:val="center"/>
+              <w:rPr>
+                <w:b/>
+                <w:bCs/>
+              </w:rPr>
+            </w:pPr>
+            <w:r>
+              <w:rPr>
+                <w:b/>
+                <w:bCs/>
+              </w:rPr>
+              <w:t>Classes Inválidas</w:t>
+            </w:r>
+          </w:p>
+        </w:tc>
+        <w:tc>
+          <w:tcPr>
+            <w:tcW w:w="2943" w:type="dxa"/>
+            <w:gridSpan w:val="2"/>
+          </w:tcPr>
+          <w:p>
+            <w:pPr>
+              <w:spacing w:before="240"/>
+              <w:jc w:val="center"/>
+              <w:rPr>
+                <w:b/>
+                <w:bCs/>
+              </w:rPr>
+            </w:pPr>
+            <w:r>
+              <w:rPr>
+                <w:b/>
+                <w:bCs/>
+              </w:rPr>
+              <w:t>Resultado Esperado</w:t>
+            </w:r>
+          </w:p>
+        </w:tc>
+      </w:tr>
+      <w:tr>
+        <w:trPr>
+          <w:trHeight w:val="1697"/>
+        </w:trPr>
+        <w:tc>
+          <w:tcPr>
+            <w:tcW w:w="2802" w:type="dxa"/>
+          </w:tcPr>
+          <w:p>
+            <w:pPr>
+              <w:spacing w:before="240"/>
+              <w:jc w:val="center"/>
+            </w:pPr>
+          </w:p>
+          <w:p>
+            <w:pPr>
+              <w:spacing w:before="240"/>
+              <w:jc w:val="center"/>
+            </w:pPr>
+            <w:r>
+              <w:t>Caracteres</w:t>
+            </w:r>
+          </w:p>
+        </w:tc>
+        <w:tc>
+          <w:tcPr>
+            <w:tcW w:w="1662" w:type="dxa"/>
+          </w:tcPr>
+          <w:p>
+            <w:pPr>
+              <w:spacing w:before="240"/>
+              <w:jc w:val="center"/>
+            </w:pPr>
+            <w:r>
+              <w:t>Número de caracteres maior que 1 e menor que 100</w:t>
+            </w:r>
+          </w:p>
+        </w:tc>
+        <w:tc>
+          <w:tcPr>
+            <w:tcW w:w="1761" w:type="dxa"/>
+            <w:gridSpan w:val="2"/>
+          </w:tcPr>
+          <w:p>
+            <w:pPr>
+              <w:spacing w:before="240"/>
+              <w:jc w:val="center"/>
+            </w:pPr>
+            <w:r>
+              <w:t>Prosseguimento das instruções</w:t>
+            </w:r>
+          </w:p>
+        </w:tc>
+        <w:tc>
+          <w:tcPr>
+            <w:tcW w:w="1747" w:type="dxa"/>
+          </w:tcPr>
+          <w:p>
+            <w:pPr>
+              <w:spacing w:before="240"/>
+              <w:jc w:val="center"/>
+            </w:pPr>
+            <w:r>
+              <w:t>Número de caracteres menor que 1 e maior que 100</w:t>
+            </w:r>
+          </w:p>
+        </w:tc>
+        <w:tc>
+          <w:tcPr>
+            <w:tcW w:w="2943" w:type="dxa"/>
+            <w:gridSpan w:val="2"/>
+          </w:tcPr>
+          <w:p>
+            <w:pPr>
+              <w:spacing w:before="240"/>
+              <w:jc w:val="center"/>
+            </w:pPr>
+            <w:r>
+              <w:t>Solicitar uma entrada válida</w:t>
+            </w:r>
+          </w:p>
+        </w:tc>
+      </w:tr>
+      <w:tr>
+        <w:trPr>
+          <w:trHeight w:val="831"/>
+        </w:trPr>
+        <w:tc>
+          <w:tcPr>
+            <w:tcW w:w="10915" w:type="dxa"/>
+            <w:gridSpan w:val="7"/>
+          </w:tcPr>
+          <w:p>
+            <w:pPr>
+              <w:spacing w:before="240"/>
+              <w:jc w:val="center"/>
+              <w:rPr>
+                <w:b/>
+                <w:bCs/>
+                <w:sz w:val="28"/>
+                <w:szCs w:val="28"/>
+              </w:rPr>
+            </w:pPr>
+            <w:r>
+              <w:rPr>
+                <w:b/>
+                <w:bCs/>
+                <w:sz w:val="28"/>
+                <w:szCs w:val="28"/>
+              </w:rPr>
+              <w:t>Relatório de execução de testes</w:t>
+            </w:r>
+          </w:p>
+        </w:tc>
+      </w:tr>
+      <w:tr>
+        <w:trPr>
+          <w:trHeight w:val="697"/>
+        </w:trPr>
+        <w:tc>
+          <w:tcPr>
+            <w:tcW w:w="5740" w:type="dxa"/>
+            <w:gridSpan w:val="3"/>
+          </w:tcPr>
+          <w:p>
+            <w:pPr>
+              <w:spacing w:before="240"/>
+              <w:jc w:val="center"/>
+              <w:rPr>
+                <w:b/>
+                <w:bCs/>
+              </w:rPr>
+            </w:pPr>
+            <w:r>
+              <w:rPr>
+                <w:b/>
+                <w:bCs/>
+              </w:rPr>
+              <w:t>Entradas</w:t>
+            </w:r>
+          </w:p>
+        </w:tc>
+        <w:tc>
+          <w:tcPr>
+            <w:tcW w:w="2624" w:type="dxa"/>
+            <w:gridSpan w:val="3"/>
+          </w:tcPr>
+          <w:p>
+            <w:pPr>
+              <w:spacing w:before="240"/>
+              <w:jc w:val="center"/>
+              <w:rPr>
+                <w:b/>
+                <w:bCs/>
+              </w:rPr>
+            </w:pPr>
+            <w:r>
+              <w:rPr>
+                <w:b/>
+                <w:bCs/>
+              </w:rPr>
+              <w:t>Resultado</w:t>
+            </w:r>
+          </w:p>
+        </w:tc>
+        <w:tc>
+          <w:tcPr>
+            <w:tcW w:w="2551" w:type="dxa"/>
+          </w:tcPr>
+          <w:p>
+            <w:pPr>
+              <w:spacing w:before="240"/>
+              <w:jc w:val="center"/>
+              <w:rPr>
+                <w:b/>
+                <w:bCs/>
+              </w:rPr>
+            </w:pPr>
+            <w:r>
+              <w:rPr>
+                <w:b/>
+                <w:bCs/>
+              </w:rPr>
+              <w:t>Aprovado?</w:t>
+            </w:r>
+          </w:p>
+        </w:tc>
+      </w:tr>
+      <w:tr>
+        <w:trPr>
+          <w:trHeight w:val="899"/>
+        </w:trPr>
+        <w:tc>
+          <w:tcPr>
+            <w:tcW w:w="5740" w:type="dxa"/>
+            <w:gridSpan w:val="3"/>
+          </w:tcPr>
+          <w:p>
+            <w:pPr>
+              <w:spacing w:before="240"/>
+              <w:jc w:val="center"/>
+            </w:pPr>
+            <w:r>
+              <w:t>Belo Horizonte MG</w:t>
+            </w:r>
+          </w:p>
+        </w:tc>
+        <w:tc>
+          <w:tcPr>
+            <w:tcW w:w="2624" w:type="dxa"/>
+            <w:gridSpan w:val="3"/>
+          </w:tcPr>
+          <w:p>
+            <w:pPr>
+              <w:spacing w:before="240"/>
+              <w:jc w:val="center"/>
+            </w:pPr>
+            <w:r>
+              <w:t>Cadastro concluído</w:t>
+            </w:r>
+          </w:p>
+        </w:tc>
+        <w:tc>
+          <w:tcPr>
+            <w:tcW w:w="2551" w:type="dxa"/>
+          </w:tcPr>
+          <w:p>
+            <w:pPr>
+              <w:spacing w:before="240"/>
+              <w:jc w:val="center"/>
+            </w:pPr>
+            <w:r>
+              <w:t>SIM</w:t>
+            </w:r>
+          </w:p>
+        </w:tc>
+      </w:tr>
+      <w:tr>
+        <w:trPr>
+          <w:trHeight w:val="899"/>
+        </w:trPr>
+        <w:tc>
+          <w:tcPr>
+            <w:tcW w:w="5740" w:type="dxa"/>
+            <w:gridSpan w:val="3"/>
+          </w:tcPr>
+          <w:p>
+            <w:pPr>
+              <w:spacing w:before="240"/>
+              <w:jc w:val="center"/>
+            </w:pPr>
+            <w:r>
+              <w:t>123</w:t>
+            </w:r>
+          </w:p>
+        </w:tc>
+        <w:tc>
+          <w:tcPr>
+            <w:tcW w:w="2624" w:type="dxa"/>
+            <w:gridSpan w:val="3"/>
+          </w:tcPr>
+          <w:p>
+            <w:pPr>
+              <w:spacing w:before="240"/>
+              <w:jc w:val="center"/>
+            </w:pPr>
+            <w:r>
+              <w:t xml:space="preserve">Solicitado novamente a </w:t>
+            </w:r>
+            <w:r>
+              <w:t>cidade/estado</w:t>
+            </w:r>
+          </w:p>
+        </w:tc>
+        <w:tc>
+          <w:tcPr>
+            <w:tcW w:w="2551" w:type="dxa"/>
+          </w:tcPr>
+          <w:p>
+            <w:pPr>
+              <w:spacing w:before="240"/>
+              <w:jc w:val="center"/>
+            </w:pPr>
+            <w:r>
+              <w:t>SIM</w:t>
+            </w:r>
+          </w:p>
+        </w:tc>
+      </w:tr>
+      <w:tr>
+        <w:trPr>
+          <w:trHeight w:val="899"/>
+        </w:trPr>
+        <w:tc>
+          <w:tcPr>
+            <w:tcW w:w="5740" w:type="dxa"/>
+            <w:gridSpan w:val="3"/>
+          </w:tcPr>
+          <w:p>
+            <w:pPr>
+              <w:spacing w:before="240"/>
+              <w:jc w:val="center"/>
+            </w:pPr>
+            <w:r>
+              <w:t>@</w:t>
+            </w:r>
+            <w:r>
+              <w:t>Belo horizonte MG</w:t>
+            </w:r>
+          </w:p>
+        </w:tc>
+        <w:tc>
+          <w:tcPr>
+            <w:tcW w:w="2624" w:type="dxa"/>
+            <w:gridSpan w:val="3"/>
+          </w:tcPr>
+          <w:p>
+            <w:pPr>
+              <w:spacing w:before="240"/>
+              <w:jc w:val="center"/>
+            </w:pPr>
+            <w:r>
+              <w:t>Solicitado novamente a cidade/estado</w:t>
+            </w:r>
+          </w:p>
+        </w:tc>
+        <w:tc>
+          <w:tcPr>
+            <w:tcW w:w="2551" w:type="dxa"/>
+          </w:tcPr>
+          <w:p>
+            <w:pPr>
+              <w:spacing w:before="240"/>
+              <w:jc w:val="center"/>
+            </w:pPr>
+            <w:r>
+              <w:t>NAO</w:t>
+            </w:r>
+          </w:p>
+        </w:tc>
+      </w:tr>
+    </w:tbl>
+    <w:p>
+      <w:pPr>
+        <w:jc w:val="center"/>
+      </w:pPr>
+    </w:p>
+    <w:p>
+      <w:pPr>
+        <w:jc w:val="center"/>
+      </w:pPr>
+    </w:p>
+    <w:p>
+      <w:pPr>
+        <w:jc w:val="center"/>
+      </w:pPr>
+    </w:p>
+    <w:p>
+      <w:pPr>
+        <w:jc w:val="center"/>
+      </w:pPr>
+    </w:p>
+    <w:p>
+      <w:pPr>
+        <w:jc w:val="center"/>
+      </w:pPr>
+    </w:p>
+    <w:p>
+      <w:pPr>
+        <w:jc w:val="center"/>
+      </w:pPr>
+    </w:p>
+    <w:p>
+      <w:pPr>
+        <w:jc w:val="center"/>
+      </w:pPr>
+    </w:p>
+    <w:p>
+      <w:pPr>
+        <w:jc w:val="center"/>
+      </w:pPr>
+    </w:p>
+    <w:p>
+      <w:pPr>
+        <w:jc w:val="center"/>
+      </w:pPr>
+    </w:p>
+    <w:p>
+      <w:pPr>
+        <w:jc w:val="center"/>
+      </w:pPr>
+    </w:p>
+    <w:p>
+      <w:pPr>
+        <w:jc w:val="center"/>
+      </w:pPr>
+    </w:p>
     <w:p/>
     <w:sectPr>
       <w:pgSz w:w="11906" w:h="16838"/>
@@ -1962,6 +4990,17 @@
       </w:tblBorders>
     </w:tblPr>
   </w:style>
+  <w:style w:type="character" w:styleId="Forte">
+    <w:name w:val="Strong"/>
+    <w:basedOn w:val="Fontepargpadro"/>
+    <w:uiPriority w:val="22"/>
+    <w:qFormat/>
+    <w:rsid w:val="00026CD0"/>
+    <w:rPr>
+      <w:b/>
+      <w:bCs/>
+    </w:rPr>
+  </w:style>
 </w:styles>
 </file>
 

</xml_diff>